<commit_message>
feat: M .obsidian/workspace.json 02-Code/简历/简历/区块链简历.docx 02-Code/简历/简历/后端简历.docx
</commit_message>
<xml_diff>
--- a/02-Code/简历/简历/区块链简历.docx
+++ b/02-Code/简历/简历/区块链简历.docx
@@ -39,7 +39,7 @@
             <v:stroke joinstyle="miter"/>
             <v:path gradientshapeok="t" o:connecttype="rect"/>
           </v:shapetype>
-          <v:shape id="_x0000_s2084" type="#_x0000_t202" style="position:absolute;margin-left:221.5pt;margin-top:-26pt;width:63.35pt;height:52.4pt;z-index:251674112;mso-position-horizontal-relative:margin;mso-position-vertical-relative:text" stroked="f">
+          <v:shape id="_x0000_s2084" type="#_x0000_t202" style="position:absolute;margin-left:221.5pt;margin-top:-26pt;width:63.35pt;height:52.4pt;z-index:251655168;mso-position-horizontal-relative:margin;mso-position-vertical-relative:text" stroked="f">
             <v:textbox style="mso-next-textbox:#_x0000_s2084">
               <w:txbxContent>
                 <w:p>
@@ -86,7 +86,7 @@
           <w:noProof/>
         </w:rPr>
         <w:pict w14:anchorId="3C61D3DD">
-          <v:line id="_x0000_s2090" style="position:absolute;z-index:251680256;visibility:visible;mso-wrap-style:square;mso-wrap-distance-left:9pt;mso-wrap-distance-top:0;mso-wrap-distance-right:9pt;mso-wrap-distance-bottom:0;mso-position-horizontal-relative:text;mso-position-vertical-relative:text" from="0,32.3pt" to="518.75pt,32.3pt" o:gfxdata="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" strokecolor="#404040 [2429]" strokeweight="1.5pt">
+          <v:line id="_x0000_s2090" style="position:absolute;z-index:251658240;visibility:visible;mso-wrap-style:square;mso-wrap-distance-left:9pt;mso-wrap-distance-top:0;mso-wrap-distance-right:9pt;mso-wrap-distance-bottom:0;mso-position-horizontal-relative:text;mso-position-vertical-relative:text" from="0,32.3pt" to="518.75pt,32.3pt" o:gfxdata="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" strokecolor="#404040 [2429]" strokeweight="1.5pt">
             <v:stroke joinstyle="miter"/>
           </v:line>
         </w:pict>
@@ -141,19 +141,8 @@
                         <w:kern w:val="0"/>
                         <w:szCs w:val="21"/>
                       </w:rPr>
-                      <w:t>：</w:t>
+                      <w:t>：congmucc</w:t>
                     </w:r>
-                    <w:proofErr w:type="spellStart"/>
-                    <w:r>
-                      <w:rPr>
-                        <w:rFonts w:ascii="微软雅黑" w:hAnsi="微软雅黑" w:hint="eastAsia"/>
-                        <w:color w:val="414141"/>
-                        <w:kern w:val="0"/>
-                        <w:szCs w:val="21"/>
-                      </w:rPr>
-                      <w:t>congmucc</w:t>
-                    </w:r>
-                    <w:proofErr w:type="spellEnd"/>
                   </w:p>
                   <w:p>
                     <w:pPr>
@@ -473,7 +462,15 @@
                         <w:color w:val="414141"/>
                         <w:szCs w:val="21"/>
                       </w:rPr>
-                      <w:t>：2年</w:t>
+                      <w:t>：</w:t>
+                    </w:r>
+                    <w:r>
+                      <w:rPr>
+                        <w:rFonts w:ascii="微软雅黑" w:hAnsi="微软雅黑" w:hint="eastAsia"/>
+                        <w:color w:val="414141"/>
+                        <w:szCs w:val="21"/>
+                      </w:rPr>
+                      <w:t>半年</w:t>
                     </w:r>
                   </w:p>
                 </w:txbxContent>
@@ -505,7 +502,7 @@
           <w:noProof/>
         </w:rPr>
         <w:pict w14:anchorId="12293292">
-          <v:line id="_x0000_s2089" style="position:absolute;z-index:251678208;visibility:visible;mso-wrap-style:square;mso-wrap-distance-left:9pt;mso-wrap-distance-top:0;mso-wrap-distance-right:9pt;mso-wrap-distance-bottom:0;mso-position-horizontal-relative:text;mso-position-vertical-relative:text" from="0,32.3pt" to="518.75pt,32.3pt" o:gfxdata="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" strokecolor="#404040 [2429]" strokeweight="1.5pt">
+          <v:line id="_x0000_s2089" style="position:absolute;z-index:251657216;visibility:visible;mso-wrap-style:square;mso-wrap-distance-left:9pt;mso-wrap-distance-top:0;mso-wrap-distance-right:9pt;mso-wrap-distance-bottom:0;mso-position-horizontal-relative:text;mso-position-vertical-relative:text" from="0,32.3pt" to="518.75pt,32.3pt" o:gfxdata="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" strokecolor="#404040 [2429]" strokeweight="1.5pt">
             <v:stroke joinstyle="miter"/>
           </v:line>
         </w:pict>
@@ -682,7 +679,7 @@
           <w:noProof/>
         </w:rPr>
         <w:pict w14:anchorId="5FFDDABC">
-          <v:line id="_x0000_s2088" style="position:absolute;z-index:251676160;visibility:visible;mso-wrap-style:square;mso-wrap-distance-left:9pt;mso-wrap-distance-top:0;mso-wrap-distance-right:9pt;mso-wrap-distance-bottom:0;mso-position-horizontal-relative:text;mso-position-vertical-relative:text" from="0,32.3pt" to="518.75pt,32.3pt" o:gfxdata="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" strokecolor="#404040 [2429]" strokeweight="1.5pt">
+          <v:line id="_x0000_s2088" style="position:absolute;z-index:251656192;visibility:visible;mso-wrap-style:square;mso-wrap-distance-left:9pt;mso-wrap-distance-top:0;mso-wrap-distance-right:9pt;mso-wrap-distance-bottom:0;mso-position-horizontal-relative:text;mso-position-vertical-relative:text" from="0,32.3pt" to="518.75pt,32.3pt" o:gfxdata="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" strokecolor="#404040 [2429]" strokeweight="1.5pt">
             <v:stroke joinstyle="miter"/>
           </v:line>
         </w:pict>
@@ -797,41 +794,13 @@
         </w:rPr>
         <w:t>可以使用</w:t>
       </w:r>
-      <w:proofErr w:type="spellStart"/>
-      <w:r>
-        <w:rPr>
-          <w:rFonts w:ascii="微软雅黑" w:hAnsi="微软雅黑"/>
-          <w:color w:val="414141"/>
-          <w:szCs w:val="21"/>
-        </w:rPr>
-        <w:t>RainbowKit</w:t>
-      </w:r>
-      <w:proofErr w:type="spellEnd"/>
-      <w:r>
-        <w:rPr>
-          <w:rFonts w:ascii="微软雅黑" w:hAnsi="微软雅黑"/>
-          <w:color w:val="414141"/>
-          <w:szCs w:val="21"/>
-        </w:rPr>
-        <w:t>协同</w:t>
-      </w:r>
-      <w:proofErr w:type="spellStart"/>
-      <w:r>
-        <w:rPr>
-          <w:rFonts w:ascii="微软雅黑" w:hAnsi="微软雅黑"/>
-          <w:color w:val="414141"/>
-          <w:szCs w:val="21"/>
-        </w:rPr>
-        <w:t>Wagmi</w:t>
-      </w:r>
-      <w:proofErr w:type="spellEnd"/>
-      <w:r>
-        <w:rPr>
-          <w:rFonts w:ascii="微软雅黑" w:hAnsi="微软雅黑"/>
-          <w:color w:val="414141"/>
-          <w:szCs w:val="21"/>
-        </w:rPr>
-        <w:t>进行合约开发</w:t>
+      <w:r>
+        <w:rPr>
+          <w:rFonts w:ascii="微软雅黑" w:hAnsi="微软雅黑"/>
+          <w:color w:val="414141"/>
+          <w:szCs w:val="21"/>
+        </w:rPr>
+        <w:t>RainbowKit协同Wagmi进行合约开发</w:t>
       </w:r>
     </w:p>
     <w:p>
@@ -939,46 +908,51 @@
         <w:snapToGrid w:val="0"/>
         <w:ind w:firstLineChars="0"/>
         <w:rPr>
-          <w:rFonts w:ascii="微软雅黑" w:hAnsi="微软雅黑"/>
-          <w:color w:val="414141"/>
-          <w:szCs w:val="21"/>
-        </w:rPr>
-      </w:pPr>
-      <w:r>
-        <w:rPr>
           <w:rFonts w:ascii="微软雅黑" w:hAnsi="微软雅黑" w:hint="eastAsia"/>
           <w:color w:val="414141"/>
           <w:szCs w:val="21"/>
         </w:rPr>
+      </w:pPr>
+      <w:r>
+        <w:rPr>
+          <w:rFonts w:ascii="微软雅黑" w:hAnsi="微软雅黑" w:hint="eastAsia"/>
+          <w:color w:val="414141"/>
+          <w:szCs w:val="21"/>
+        </w:rPr>
         <w:t>熟悉</w:t>
       </w:r>
       <w:r>
         <w:rPr>
-          <w:rFonts w:ascii="微软雅黑" w:hAnsi="微软雅黑"/>
-          <w:color w:val="414141"/>
-          <w:szCs w:val="21"/>
-        </w:rPr>
-        <w:t>Vue，及相关生态如Vue-Router、</w:t>
-      </w:r>
-      <w:proofErr w:type="spellStart"/>
-      <w:r>
-        <w:rPr>
-          <w:rFonts w:ascii="微软雅黑" w:hAnsi="微软雅黑"/>
-          <w:color w:val="414141"/>
-          <w:szCs w:val="21"/>
-        </w:rPr>
-        <w:t>Pinia</w:t>
-      </w:r>
-      <w:proofErr w:type="spellEnd"/>
-      <w:r>
-        <w:rPr>
-          <w:rFonts w:ascii="微软雅黑" w:hAnsi="微软雅黑"/>
-          <w:color w:val="414141"/>
-          <w:szCs w:val="21"/>
-        </w:rPr>
-        <w:t>。熟练使用</w:t>
-      </w:r>
-      <w:proofErr w:type="spellStart"/>
+          <w:rFonts w:ascii="微软雅黑" w:hAnsi="微软雅黑" w:hint="eastAsia"/>
+          <w:color w:val="414141"/>
+          <w:szCs w:val="21"/>
+        </w:rPr>
+        <w:t>React，</w:t>
+      </w:r>
+      <w:r>
+        <w:rPr>
+          <w:rFonts w:ascii="微软雅黑" w:hAnsi="微软雅黑" w:hint="eastAsia"/>
+          <w:color w:val="414141"/>
+          <w:szCs w:val="21"/>
+        </w:rPr>
+        <w:t>具有</w:t>
+      </w:r>
+      <w:r>
+        <w:rPr>
+          <w:rFonts w:ascii="微软雅黑" w:hAnsi="微软雅黑"/>
+          <w:color w:val="414141"/>
+          <w:szCs w:val="21"/>
+        </w:rPr>
+        <w:t>Vue</w:t>
+      </w:r>
+      <w:r>
+        <w:rPr>
+          <w:rFonts w:ascii="微软雅黑" w:hAnsi="微软雅黑" w:hint="eastAsia"/>
+          <w:color w:val="414141"/>
+          <w:szCs w:val="21"/>
+        </w:rPr>
+        <w:t>和</w:t>
+      </w:r>
       <w:r>
         <w:rPr>
           <w:rFonts w:ascii="微软雅黑" w:hAnsi="微软雅黑"/>
@@ -987,14 +961,21 @@
         </w:rPr>
         <w:t>Uniapp</w:t>
       </w:r>
-      <w:proofErr w:type="spellEnd"/>
-      <w:r>
-        <w:rPr>
-          <w:rFonts w:ascii="微软雅黑" w:hAnsi="微软雅黑"/>
-          <w:color w:val="414141"/>
-          <w:szCs w:val="21"/>
-        </w:rPr>
-        <w:t>进行微信小程序开发。</w:t>
+      <w:r>
+        <w:rPr>
+          <w:rFonts w:ascii="微软雅黑" w:hAnsi="微软雅黑" w:hint="eastAsia"/>
+          <w:color w:val="414141"/>
+          <w:szCs w:val="21"/>
+        </w:rPr>
+        <w:t>实际项目开发经验</w:t>
+      </w:r>
+      <w:r>
+        <w:rPr>
+          <w:rFonts w:ascii="微软雅黑" w:hAnsi="微软雅黑"/>
+          <w:color w:val="414141"/>
+          <w:szCs w:val="21"/>
+        </w:rPr>
+        <w:t>。</w:t>
       </w:r>
     </w:p>
     <w:p>
@@ -1012,47 +993,10 @@
         <w:snapToGrid w:val="0"/>
         <w:ind w:firstLineChars="0"/>
         <w:rPr>
-          <w:rFonts w:ascii="微软雅黑" w:hAnsi="微软雅黑"/>
-          <w:color w:val="414141"/>
-          <w:szCs w:val="21"/>
-        </w:rPr>
-      </w:pPr>
-      <w:r>
-        <w:rPr>
           <w:rFonts w:ascii="微软雅黑" w:hAnsi="微软雅黑" w:hint="eastAsia"/>
           <w:color w:val="414141"/>
           <w:szCs w:val="21"/>
         </w:rPr>
-        <w:t>了解</w:t>
-      </w:r>
-      <w:r>
-        <w:rPr>
-          <w:rFonts w:ascii="微软雅黑" w:hAnsi="微软雅黑"/>
-          <w:color w:val="414141"/>
-          <w:szCs w:val="21"/>
-        </w:rPr>
-        <w:t>React，及相关生态如Redux，React-Router。</w:t>
-      </w:r>
-    </w:p>
-    <w:p>
-      <w:pPr>
-        <w:pStyle w:val="a7"/>
-        <w:numPr>
-          <w:ilvl w:val="1"/>
-          <w:numId w:val="2"/>
-        </w:numPr>
-        <w:tabs>
-          <w:tab w:val="left" w:pos="3828"/>
-          <w:tab w:val="left" w:pos="7655"/>
-        </w:tabs>
-        <w:adjustRightInd w:val="0"/>
-        <w:snapToGrid w:val="0"/>
-        <w:ind w:firstLineChars="0"/>
-        <w:rPr>
-          <w:rFonts w:ascii="微软雅黑" w:hAnsi="微软雅黑"/>
-          <w:color w:val="414141"/>
-          <w:szCs w:val="21"/>
-        </w:rPr>
       </w:pPr>
       <w:r>
         <w:rPr>
@@ -1068,18 +1012,16 @@
           <w:color w:val="414141"/>
           <w:szCs w:val="21"/>
         </w:rPr>
-        <w:t>Element-Plus、</w:t>
-      </w:r>
-      <w:proofErr w:type="spellStart"/>
-      <w:r>
-        <w:rPr>
-          <w:rFonts w:ascii="微软雅黑" w:hAnsi="微软雅黑"/>
-          <w:color w:val="414141"/>
-          <w:szCs w:val="21"/>
-        </w:rPr>
-        <w:t>Antd</w:t>
-      </w:r>
-      <w:proofErr w:type="spellEnd"/>
+        <w:t>Element-Plus、Antd</w:t>
+      </w:r>
+      <w:r>
+        <w:rPr>
+          <w:rFonts w:ascii="微软雅黑" w:hAnsi="微软雅黑" w:hint="eastAsia"/>
+          <w:color w:val="414141"/>
+          <w:szCs w:val="21"/>
+        </w:rPr>
+        <w:t>、Echarts</w:t>
+      </w:r>
       <w:r>
         <w:rPr>
           <w:rFonts w:ascii="微软雅黑" w:hAnsi="微软雅黑"/>
@@ -1087,122 +1029,6 @@
           <w:szCs w:val="21"/>
         </w:rPr>
         <w:t>协同Vue、React进行组件化开发。</w:t>
-      </w:r>
-    </w:p>
-    <w:p>
-      <w:pPr>
-        <w:pStyle w:val="a7"/>
-        <w:numPr>
-          <w:ilvl w:val="1"/>
-          <w:numId w:val="2"/>
-        </w:numPr>
-        <w:tabs>
-          <w:tab w:val="left" w:pos="3828"/>
-          <w:tab w:val="left" w:pos="7655"/>
-        </w:tabs>
-        <w:adjustRightInd w:val="0"/>
-        <w:snapToGrid w:val="0"/>
-        <w:ind w:firstLineChars="0"/>
-        <w:rPr>
-          <w:rFonts w:ascii="微软雅黑" w:hAnsi="微软雅黑"/>
-          <w:color w:val="414141"/>
-          <w:szCs w:val="21"/>
-        </w:rPr>
-      </w:pPr>
-      <w:r>
-        <w:rPr>
-          <w:rFonts w:ascii="微软雅黑" w:hAnsi="微软雅黑" w:hint="eastAsia"/>
-          <w:color w:val="414141"/>
-          <w:szCs w:val="21"/>
-        </w:rPr>
-        <w:t>熟悉开源框架</w:t>
-      </w:r>
-      <w:r>
-        <w:rPr>
-          <w:rFonts w:ascii="微软雅黑" w:hAnsi="微软雅黑" w:hint="eastAsia"/>
-          <w:color w:val="414141"/>
-          <w:szCs w:val="21"/>
-        </w:rPr>
-        <w:t>如</w:t>
-      </w:r>
-      <w:r>
-        <w:rPr>
-          <w:rFonts w:ascii="微软雅黑" w:hAnsi="微软雅黑"/>
-          <w:color w:val="414141"/>
-          <w:szCs w:val="21"/>
-        </w:rPr>
-        <w:t>Pure admin</w:t>
-      </w:r>
-      <w:r>
-        <w:rPr>
-          <w:rFonts w:ascii="微软雅黑" w:hAnsi="微软雅黑" w:hint="eastAsia"/>
-          <w:color w:val="414141"/>
-          <w:szCs w:val="21"/>
-        </w:rPr>
-        <w:t>、</w:t>
-      </w:r>
-      <w:r>
-        <w:rPr>
-          <w:rFonts w:ascii="微软雅黑" w:hAnsi="微软雅黑" w:hint="eastAsia"/>
-          <w:color w:val="414141"/>
-          <w:szCs w:val="21"/>
-        </w:rPr>
-        <w:t>Ruoyi</w:t>
-      </w:r>
-      <w:r>
-        <w:rPr>
-          <w:rFonts w:ascii="微软雅黑" w:hAnsi="微软雅黑"/>
-          <w:color w:val="414141"/>
-          <w:szCs w:val="21"/>
-        </w:rPr>
-        <w:t>，及iconify等协同工具的使用。</w:t>
-      </w:r>
-    </w:p>
-    <w:p>
-      <w:pPr>
-        <w:pStyle w:val="a7"/>
-        <w:numPr>
-          <w:ilvl w:val="1"/>
-          <w:numId w:val="2"/>
-        </w:numPr>
-        <w:tabs>
-          <w:tab w:val="left" w:pos="3828"/>
-          <w:tab w:val="left" w:pos="7655"/>
-        </w:tabs>
-        <w:adjustRightInd w:val="0"/>
-        <w:snapToGrid w:val="0"/>
-        <w:ind w:firstLineChars="0"/>
-        <w:rPr>
-          <w:rFonts w:ascii="微软雅黑" w:hAnsi="微软雅黑"/>
-          <w:color w:val="414141"/>
-          <w:szCs w:val="21"/>
-        </w:rPr>
-      </w:pPr>
-      <w:r>
-        <w:rPr>
-          <w:rFonts w:ascii="微软雅黑" w:hAnsi="微软雅黑" w:hint="eastAsia"/>
-          <w:color w:val="414141"/>
-          <w:szCs w:val="21"/>
-        </w:rPr>
-        <w:t>使用</w:t>
-      </w:r>
-      <w:proofErr w:type="spellStart"/>
-      <w:r>
-        <w:rPr>
-          <w:rFonts w:ascii="微软雅黑" w:hAnsi="微软雅黑"/>
-          <w:color w:val="414141"/>
-          <w:szCs w:val="21"/>
-        </w:rPr>
-        <w:t>Echarts</w:t>
-      </w:r>
-      <w:proofErr w:type="spellEnd"/>
-      <w:r>
-        <w:rPr>
-          <w:rFonts w:ascii="微软雅黑" w:hAnsi="微软雅黑"/>
-          <w:color w:val="414141"/>
-          <w:szCs w:val="21"/>
-        </w:rPr>
-        <w:t>进行数据大屏的设计。</w:t>
       </w:r>
     </w:p>
     <w:p>
@@ -1233,15 +1059,23 @@
           <w:color w:val="414141"/>
           <w:szCs w:val="21"/>
         </w:rPr>
-        <w:t>Linux：</w:t>
-      </w:r>
-      <w:r>
-        <w:rPr>
-          <w:rFonts w:ascii="微软雅黑" w:hAnsi="微软雅黑"/>
-          <w:color w:val="414141"/>
-          <w:szCs w:val="21"/>
-        </w:rPr>
-        <w:t>熟练Linux常用命令，可使用Tomcat服务器在Linux环境发布Web项目，熟练使用Docker容器化部署技术以及Nginx实现部署前端项目。</w:t>
+        <w:t>Linux</w:t>
+      </w:r>
+      <w:r>
+        <w:rPr>
+          <w:rFonts w:ascii="微软雅黑" w:hAnsi="微软雅黑"/>
+          <w:color w:val="414141"/>
+          <w:szCs w:val="21"/>
+        </w:rPr>
+        <w:t>：熟练Linux常用命令</w:t>
+      </w:r>
+      <w:r>
+        <w:rPr>
+          <w:rFonts w:ascii="微软雅黑" w:hAnsi="微软雅黑" w:hint="eastAsia"/>
+          <w:color w:val="414141"/>
+          <w:szCs w:val="21"/>
+        </w:rPr>
+        <w:t>，可在Linux下进行服务器部署，维护，排错等，如Nginx，NFS。</w:t>
       </w:r>
     </w:p>
     <w:p>
@@ -1280,7 +1114,7 @@
           <w:color w:val="414141"/>
           <w:szCs w:val="21"/>
         </w:rPr>
-        <w:t>可以独自进行</w:t>
+        <w:t>熟悉Java，Golang，可使用SpringBoot/Cloud</w:t>
       </w:r>
       <w:r>
         <w:rPr>
@@ -1288,7 +1122,7 @@
           <w:color w:val="414141"/>
           <w:szCs w:val="21"/>
         </w:rPr>
-        <w:t>Java后端</w:t>
+        <w:t>、</w:t>
       </w:r>
       <w:r>
         <w:rPr>
@@ -1296,7 +1130,7 @@
           <w:color w:val="414141"/>
           <w:szCs w:val="21"/>
         </w:rPr>
-        <w:t>开发</w:t>
+        <w:t>Gin、Gorm、GoZero</w:t>
       </w:r>
       <w:r>
         <w:rPr>
@@ -1304,93 +1138,62 @@
           <w:color w:val="414141"/>
           <w:szCs w:val="21"/>
         </w:rPr>
-        <w:t>，熟</w:t>
-      </w:r>
+        <w:t>进行项目开发。</w:t>
+      </w:r>
+    </w:p>
+    <w:p>
+      <w:pPr>
+        <w:pStyle w:val="a7"/>
+        <w:numPr>
+          <w:ilvl w:val="0"/>
+          <w:numId w:val="2"/>
+        </w:numPr>
+        <w:tabs>
+          <w:tab w:val="left" w:pos="3828"/>
+          <w:tab w:val="left" w:pos="7655"/>
+        </w:tabs>
+        <w:adjustRightInd w:val="0"/>
+        <w:snapToGrid w:val="0"/>
+        <w:ind w:firstLineChars="0"/>
+        <w:rPr>
+          <w:rFonts w:ascii="微软雅黑" w:hAnsi="微软雅黑"/>
+          <w:color w:val="414141"/>
+          <w:szCs w:val="21"/>
+        </w:rPr>
+      </w:pPr>
       <w:r>
         <w:rPr>
           <w:rFonts w:ascii="微软雅黑" w:hAnsi="微软雅黑" w:hint="eastAsia"/>
-          <w:color w:val="414141"/>
-          <w:szCs w:val="21"/>
-        </w:rPr>
-        <w:t>练使用</w:t>
-      </w:r>
-      <w:proofErr w:type="spellStart"/>
-      <w:r>
-        <w:rPr>
-          <w:rFonts w:ascii="微软雅黑" w:hAnsi="微软雅黑"/>
-          <w:color w:val="414141"/>
-          <w:szCs w:val="21"/>
-        </w:rPr>
-        <w:t>SpringBoot</w:t>
-      </w:r>
-      <w:proofErr w:type="spellEnd"/>
-      <w:r>
-        <w:rPr>
-          <w:rFonts w:ascii="微软雅黑" w:hAnsi="微软雅黑"/>
-          <w:color w:val="414141"/>
-          <w:szCs w:val="21"/>
-        </w:rPr>
-        <w:t>，</w:t>
-      </w:r>
-      <w:proofErr w:type="spellStart"/>
-      <w:r>
-        <w:rPr>
-          <w:rFonts w:ascii="微软雅黑" w:hAnsi="微软雅黑"/>
-          <w:color w:val="414141"/>
-          <w:szCs w:val="21"/>
-        </w:rPr>
-        <w:t>SpringCloud</w:t>
-      </w:r>
-      <w:proofErr w:type="spellEnd"/>
+          <w:b/>
+          <w:bCs/>
+          <w:color w:val="414141"/>
+          <w:szCs w:val="21"/>
+        </w:rPr>
+        <w:t>数据库：</w:t>
+      </w:r>
+      <w:r>
+        <w:rPr>
+          <w:rFonts w:ascii="微软雅黑" w:hAnsi="微软雅黑"/>
+          <w:color w:val="414141"/>
+          <w:szCs w:val="21"/>
+        </w:rPr>
+        <w:t>熟练使用Mysql、Redis</w:t>
+      </w:r>
       <w:r>
         <w:rPr>
           <w:rFonts w:ascii="微软雅黑" w:hAnsi="微软雅黑" w:hint="eastAsia"/>
           <w:color w:val="414141"/>
           <w:szCs w:val="21"/>
         </w:rPr>
-        <w:t>进行</w:t>
-      </w:r>
-      <w:r>
-        <w:rPr>
-          <w:rFonts w:ascii="微软雅黑" w:hAnsi="微软雅黑"/>
-          <w:color w:val="414141"/>
-          <w:szCs w:val="21"/>
-        </w:rPr>
-        <w:t>项目开发，</w:t>
-      </w:r>
-      <w:r>
-        <w:rPr>
-          <w:rFonts w:ascii="微软雅黑" w:hAnsi="微软雅黑" w:hint="eastAsia"/>
-          <w:color w:val="414141"/>
-          <w:szCs w:val="21"/>
-        </w:rPr>
-        <w:t>以及</w:t>
-      </w:r>
-      <w:r>
-        <w:rPr>
-          <w:rFonts w:ascii="微软雅黑" w:hAnsi="微软雅黑"/>
-          <w:color w:val="414141"/>
-          <w:szCs w:val="21"/>
-        </w:rPr>
-        <w:t>熟练使用</w:t>
-      </w:r>
-      <w:proofErr w:type="spellStart"/>
-      <w:r>
-        <w:rPr>
-          <w:rFonts w:ascii="微软雅黑" w:hAnsi="微软雅黑"/>
-          <w:color w:val="414141"/>
-          <w:szCs w:val="21"/>
-        </w:rPr>
-        <w:t>Mysql</w:t>
-      </w:r>
-      <w:proofErr w:type="spellEnd"/>
-      <w:r>
-        <w:rPr>
-          <w:rFonts w:ascii="微软雅黑" w:hAnsi="微软雅黑"/>
-          <w:color w:val="414141"/>
-          <w:szCs w:val="21"/>
-        </w:rPr>
-        <w:t>、Redis等数据库进行项目开发</w:t>
+        <w:t>、MongoDB</w:t>
+      </w:r>
+      <w:r>
+        <w:rPr>
+          <w:rFonts w:ascii="微软雅黑" w:hAnsi="微软雅黑"/>
+          <w:color w:val="414141"/>
+          <w:szCs w:val="21"/>
+        </w:rPr>
+        <w:t>等数据库进行项目开发</w:t>
       </w:r>
       <w:r>
         <w:rPr>
@@ -1416,7 +1219,7 @@
         <w:snapToGrid w:val="0"/>
         <w:ind w:firstLineChars="0"/>
         <w:rPr>
-          <w:rFonts w:ascii="微软雅黑" w:hAnsi="微软雅黑"/>
+          <w:rFonts w:ascii="微软雅黑" w:hAnsi="微软雅黑" w:hint="eastAsia"/>
           <w:color w:val="414141"/>
           <w:szCs w:val="21"/>
         </w:rPr>
@@ -1437,7 +1240,15 @@
           <w:color w:val="414141"/>
           <w:szCs w:val="21"/>
         </w:rPr>
-        <w:t>：熟练使用Git命令进行版本控制，了解CICD自动化部署如Jenkins，有团队开发经验并能使用ChatGPT进行协助开发</w:t>
+        <w:t>：</w:t>
+      </w:r>
+      <w:r>
+        <w:rPr>
+          <w:rFonts w:ascii="微软雅黑" w:hAnsi="微软雅黑"/>
+          <w:color w:val="414141"/>
+          <w:szCs w:val="21"/>
+        </w:rPr>
+        <w:t>熟练使用Git进行版本控制，</w:t>
       </w:r>
       <w:r>
         <w:rPr>
@@ -1445,7 +1256,15 @@
           <w:color w:val="414141"/>
           <w:szCs w:val="21"/>
         </w:rPr>
-        <w:t>，能使用J</w:t>
+        <w:t>熟悉</w:t>
+      </w:r>
+      <w:r>
+        <w:rPr>
+          <w:rFonts w:ascii="微软雅黑" w:hAnsi="微软雅黑"/>
+          <w:color w:val="414141"/>
+          <w:szCs w:val="21"/>
+        </w:rPr>
+        <w:t>CICD自动化部署如Jenkins</w:t>
       </w:r>
       <w:r>
         <w:rPr>
@@ -1453,7 +1272,15 @@
           <w:color w:val="414141"/>
           <w:szCs w:val="21"/>
         </w:rPr>
-        <w:t>M</w:t>
+        <w:t>、Harbor、K8s、Docker，具有CICD相关维护经验。</w:t>
+      </w:r>
+      <w:r>
+        <w:rPr>
+          <w:rFonts w:ascii="微软雅黑" w:hAnsi="微软雅黑"/>
+          <w:color w:val="414141"/>
+          <w:szCs w:val="21"/>
+        </w:rPr>
+        <w:t>并能使用GPT进行协助开发</w:t>
       </w:r>
       <w:r>
         <w:rPr>
@@ -1461,15 +1288,7 @@
           <w:color w:val="414141"/>
           <w:szCs w:val="21"/>
         </w:rPr>
-        <w:t>e</w:t>
-      </w:r>
-      <w:r>
-        <w:rPr>
-          <w:rFonts w:ascii="微软雅黑" w:hAnsi="微软雅黑" w:hint="eastAsia"/>
-          <w:color w:val="414141"/>
-          <w:szCs w:val="21"/>
-        </w:rPr>
-        <w:t>ter进行压测</w:t>
+        <w:t>，熟练使用JMeter进行压测</w:t>
       </w:r>
       <w:r>
         <w:rPr>
@@ -1500,8 +1319,8 @@
           <w:bCs/>
           <w:noProof/>
         </w:rPr>
-        <w:pict w14:anchorId="7C384F38">
-          <v:line id="_x0000_s2072" style="position:absolute;z-index:251664896;visibility:visible;mso-wrap-style:square;mso-wrap-distance-left:9pt;mso-wrap-distance-top:0;mso-wrap-distance-right:9pt;mso-wrap-distance-bottom:0;mso-position-horizontal-relative:text;mso-position-vertical-relative:text" from="0,32.3pt" to="518.75pt,32.3pt" o:gfxdata="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" strokecolor="#404040 [2429]" strokeweight="1.5pt">
+        <w:pict w14:anchorId="34F8A0F1">
+          <v:line id="_x0000_s2095" style="position:absolute;z-index:251660288;visibility:visible;mso-wrap-style:square;mso-wrap-distance-left:9pt;mso-wrap-distance-top:0;mso-wrap-distance-right:9pt;mso-wrap-distance-bottom:0;mso-position-horizontal-relative:text;mso-position-vertical-relative:text" from="0,32.3pt" to="518.75pt,32.3pt" o:gfxdata="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" strokecolor="#404040 [2429]" strokeweight="1.5pt">
             <v:stroke joinstyle="miter"/>
           </v:line>
         </w:pict>
@@ -1515,11 +1334,26 @@
           <w:sz w:val="28"/>
           <w:szCs w:val="28"/>
         </w:rPr>
-        <w:t>项目经历</w:t>
+        <w:t>实习</w:t>
+      </w:r>
+      <w:r>
+        <w:rPr>
+          <w:rFonts w:ascii="微软雅黑" w:eastAsia="微软雅黑" w:hAnsi="微软雅黑" w:cs="微软雅黑" w:hint="eastAsia"/>
+          <w:b/>
+          <w:bCs/>
+          <w:color w:val="404040" w:themeColor="text1" w:themeTint="BF"/>
+          <w:sz w:val="28"/>
+          <w:szCs w:val="28"/>
+        </w:rPr>
+        <w:t>经历</w:t>
       </w:r>
     </w:p>
     <w:p>
       <w:pPr>
+        <w:tabs>
+          <w:tab w:val="left" w:pos="3828"/>
+          <w:tab w:val="left" w:pos="7655"/>
+        </w:tabs>
         <w:adjustRightInd w:val="0"/>
         <w:snapToGrid w:val="0"/>
         <w:rPr>
@@ -1527,8 +1361,7 @@
           <w:b/>
           <w:bCs/>
           <w:color w:val="414141"/>
-          <w:sz w:val="24"/>
-          <w:szCs w:val="24"/>
+          <w:szCs w:val="21"/>
         </w:rPr>
       </w:pPr>
       <w:r>
@@ -1537,10 +1370,9 @@
           <w:b/>
           <w:bCs/>
           <w:color w:val="414141"/>
-          <w:sz w:val="24"/>
-          <w:szCs w:val="24"/>
-        </w:rPr>
-        <w:t>一</w:t>
+          <w:szCs w:val="21"/>
+        </w:rPr>
+        <w:t>航天宏图信息技术股份有限公司</w:t>
       </w:r>
       <w:r>
         <w:rPr>
@@ -1548,10 +1380,19 @@
           <w:b/>
           <w:bCs/>
           <w:color w:val="414141"/>
-          <w:sz w:val="24"/>
-          <w:szCs w:val="24"/>
-        </w:rPr>
-        <w:t>、</w:t>
+          <w:szCs w:val="21"/>
+        </w:rPr>
+        <w:t xml:space="preserve">               （2024/5/9 </w:t>
+      </w:r>
+      <w:r>
+        <w:rPr>
+          <w:rFonts w:ascii="微软雅黑" w:hAnsi="微软雅黑"/>
+          <w:b/>
+          <w:bCs/>
+          <w:color w:val="414141"/>
+          <w:szCs w:val="21"/>
+        </w:rPr>
+        <w:t>–</w:t>
       </w:r>
       <w:r>
         <w:rPr>
@@ -1559,55 +1400,170 @@
           <w:b/>
           <w:bCs/>
           <w:color w:val="414141"/>
+          <w:szCs w:val="21"/>
+        </w:rPr>
+        <w:t xml:space="preserve"> 2024/8/8）</w:t>
+      </w:r>
+    </w:p>
+    <w:p>
+      <w:pPr>
+        <w:pStyle w:val="a7"/>
+        <w:numPr>
+          <w:ilvl w:val="0"/>
+          <w:numId w:val="20"/>
+        </w:numPr>
+        <w:tabs>
+          <w:tab w:val="left" w:pos="3828"/>
+          <w:tab w:val="left" w:pos="7655"/>
+        </w:tabs>
+        <w:adjustRightInd w:val="0"/>
+        <w:snapToGrid w:val="0"/>
+        <w:ind w:firstLineChars="0"/>
+        <w:rPr>
+          <w:rFonts w:ascii="微软雅黑" w:hAnsi="微软雅黑"/>
+          <w:color w:val="414141"/>
+          <w:szCs w:val="21"/>
+        </w:rPr>
+      </w:pPr>
+      <w:r>
+        <w:rPr>
+          <w:rFonts w:ascii="微软雅黑" w:hAnsi="微软雅黑" w:hint="eastAsia"/>
+          <w:color w:val="414141"/>
+          <w:szCs w:val="21"/>
+        </w:rPr>
+        <w:t>独立设计百万级数据同步，对脏数据进行过滤，对高性能进行深度思考。</w:t>
+      </w:r>
+    </w:p>
+    <w:p>
+      <w:pPr>
+        <w:pStyle w:val="a7"/>
+        <w:numPr>
+          <w:ilvl w:val="0"/>
+          <w:numId w:val="20"/>
+        </w:numPr>
+        <w:tabs>
+          <w:tab w:val="left" w:pos="3828"/>
+          <w:tab w:val="left" w:pos="7655"/>
+        </w:tabs>
+        <w:adjustRightInd w:val="0"/>
+        <w:snapToGrid w:val="0"/>
+        <w:ind w:firstLineChars="0"/>
+        <w:rPr>
+          <w:rFonts w:ascii="微软雅黑" w:hAnsi="微软雅黑"/>
+          <w:color w:val="414141"/>
+          <w:szCs w:val="21"/>
+        </w:rPr>
+      </w:pPr>
+      <w:r>
+        <w:rPr>
+          <w:rFonts w:ascii="微软雅黑" w:hAnsi="微软雅黑" w:hint="eastAsia"/>
+          <w:color w:val="414141"/>
+          <w:szCs w:val="21"/>
+        </w:rPr>
+        <w:t>对项目服务器进行维护，包括不限于CICD，如K8s，Linux检错。</w:t>
+      </w:r>
+    </w:p>
+    <w:p>
+      <w:pPr>
+        <w:pStyle w:val="a7"/>
+        <w:numPr>
+          <w:ilvl w:val="0"/>
+          <w:numId w:val="20"/>
+        </w:numPr>
+        <w:tabs>
+          <w:tab w:val="left" w:pos="3828"/>
+          <w:tab w:val="left" w:pos="7655"/>
+        </w:tabs>
+        <w:adjustRightInd w:val="0"/>
+        <w:snapToGrid w:val="0"/>
+        <w:ind w:firstLineChars="0"/>
+        <w:rPr>
+          <w:rFonts w:ascii="微软雅黑" w:hAnsi="微软雅黑"/>
+          <w:color w:val="414141"/>
+          <w:szCs w:val="21"/>
+        </w:rPr>
+      </w:pPr>
+    </w:p>
+    <w:p>
+      <w:pPr>
+        <w:pStyle w:val="a7"/>
+        <w:numPr>
+          <w:ilvl w:val="0"/>
+          <w:numId w:val="20"/>
+        </w:numPr>
+        <w:tabs>
+          <w:tab w:val="left" w:pos="3828"/>
+          <w:tab w:val="left" w:pos="7655"/>
+        </w:tabs>
+        <w:adjustRightInd w:val="0"/>
+        <w:snapToGrid w:val="0"/>
+        <w:ind w:firstLineChars="0"/>
+        <w:rPr>
+          <w:rFonts w:ascii="微软雅黑" w:hAnsi="微软雅黑" w:hint="eastAsia"/>
+          <w:color w:val="414141"/>
+          <w:szCs w:val="21"/>
+        </w:rPr>
+      </w:pPr>
+      <w:r>
+        <w:rPr>
+          <w:rFonts w:ascii="微软雅黑" w:hAnsi="微软雅黑" w:hint="eastAsia"/>
+          <w:color w:val="414141"/>
+          <w:szCs w:val="21"/>
+        </w:rPr>
+        <w:t>参与FlinkCDC的部署和使用。</w:t>
+      </w:r>
+    </w:p>
+    <w:p>
+      <w:pPr>
+        <w:pStyle w:val="ac"/>
+        <w:spacing w:before="240" w:beforeAutospacing="0" w:after="240" w:afterAutospacing="0" w:line="380" w:lineRule="exact"/>
+        <w:rPr>
+          <w:rFonts w:ascii="微软雅黑" w:eastAsia="微软雅黑" w:hAnsi="微软雅黑" w:cs="微软雅黑"/>
+          <w:b/>
+          <w:bCs/>
+          <w:color w:val="404040" w:themeColor="text1" w:themeTint="BF"/>
+          <w:sz w:val="28"/>
+          <w:szCs w:val="28"/>
+        </w:rPr>
+      </w:pPr>
+      <w:r>
+        <w:rPr>
+          <w:rFonts w:asciiTheme="minorHAnsi" w:hAnsiTheme="minorHAnsi"/>
+          <w:b/>
+          <w:bCs/>
+          <w:noProof/>
+        </w:rPr>
+        <w:pict w14:anchorId="7C384F38">
+          <v:line id="_x0000_s2072" style="position:absolute;z-index:251654144;visibility:visible;mso-wrap-style:square;mso-wrap-distance-left:9pt;mso-wrap-distance-top:0;mso-wrap-distance-right:9pt;mso-wrap-distance-bottom:0;mso-position-horizontal-relative:text;mso-position-vertical-relative:text" from="0,32.3pt" to="518.75pt,32.3pt" o:gfxdata="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" strokecolor="#404040 [2429]" strokeweight="1.5pt">
+            <v:stroke joinstyle="miter"/>
+          </v:line>
+        </w:pict>
+      </w:r>
+      <w:r>
+        <w:rPr>
+          <w:rFonts w:ascii="微软雅黑" w:eastAsia="微软雅黑" w:hAnsi="微软雅黑" w:cs="微软雅黑" w:hint="eastAsia"/>
+          <w:b/>
+          <w:bCs/>
+          <w:color w:val="404040" w:themeColor="text1" w:themeTint="BF"/>
+          <w:sz w:val="28"/>
+          <w:szCs w:val="28"/>
+        </w:rPr>
+        <w:t>项目经历</w:t>
+      </w:r>
+    </w:p>
+    <w:p>
+      <w:pPr>
+        <w:adjustRightInd w:val="0"/>
+        <w:snapToGrid w:val="0"/>
+        <w:rPr>
+          <w:rFonts w:ascii="微软雅黑" w:hAnsi="微软雅黑"/>
+          <w:b/>
+          <w:bCs/>
+          <w:color w:val="414141"/>
           <w:sz w:val="24"/>
           <w:szCs w:val="24"/>
         </w:rPr>
-        <w:t>基于</w:t>
-      </w:r>
-      <w:r>
-        <w:rPr>
-          <w:rFonts w:ascii="微软雅黑" w:hAnsi="微软雅黑"/>
-          <w:b/>
-          <w:bCs/>
-          <w:color w:val="414141"/>
-          <w:sz w:val="24"/>
-          <w:szCs w:val="24"/>
-        </w:rPr>
-        <w:t>ERC20协议的账户系统</w:t>
-      </w:r>
-      <w:r>
-        <w:rPr>
-          <w:rFonts w:ascii="微软雅黑" w:hAnsi="微软雅黑"/>
-          <w:b/>
-          <w:bCs/>
-          <w:color w:val="414141"/>
-          <w:sz w:val="24"/>
-          <w:szCs w:val="24"/>
-        </w:rPr>
-        <w:tab/>
-      </w:r>
-      <w:r>
-        <w:rPr>
-          <w:rFonts w:ascii="微软雅黑" w:hAnsi="微软雅黑"/>
-          <w:b/>
-          <w:bCs/>
-          <w:color w:val="414141"/>
-          <w:sz w:val="24"/>
-          <w:szCs w:val="24"/>
-        </w:rPr>
-        <w:tab/>
-      </w:r>
-      <w:r>
-        <w:rPr>
-          <w:rFonts w:ascii="微软雅黑" w:hAnsi="微软雅黑"/>
-          <w:b/>
-          <w:bCs/>
-          <w:color w:val="414141"/>
-          <w:sz w:val="24"/>
-          <w:szCs w:val="24"/>
-        </w:rPr>
-        <w:tab/>
-      </w:r>
+      </w:pPr>
       <w:r>
         <w:rPr>
           <w:rFonts w:ascii="微软雅黑" w:hAnsi="微软雅黑" w:hint="eastAsia"/>
@@ -1617,62 +1573,7 @@
           <w:sz w:val="24"/>
           <w:szCs w:val="24"/>
         </w:rPr>
-        <w:t>校园</w:t>
-      </w:r>
-      <w:r>
-        <w:rPr>
-          <w:rFonts w:ascii="微软雅黑" w:hAnsi="微软雅黑"/>
-          <w:b/>
-          <w:bCs/>
-          <w:color w:val="414141"/>
-          <w:sz w:val="24"/>
-          <w:szCs w:val="24"/>
-        </w:rPr>
-        <w:tab/>
-      </w:r>
-      <w:r>
-        <w:rPr>
-          <w:rFonts w:ascii="微软雅黑" w:hAnsi="微软雅黑"/>
-          <w:b/>
-          <w:bCs/>
-          <w:color w:val="414141"/>
-          <w:sz w:val="24"/>
-          <w:szCs w:val="24"/>
-        </w:rPr>
-        <w:tab/>
-      </w:r>
-      <w:r>
-        <w:rPr>
-          <w:rFonts w:ascii="微软雅黑" w:hAnsi="微软雅黑"/>
-          <w:b/>
-          <w:bCs/>
-          <w:color w:val="414141"/>
-          <w:sz w:val="24"/>
-          <w:szCs w:val="24"/>
-        </w:rPr>
-        <w:tab/>
-      </w:r>
-      <w:r>
-        <w:rPr>
-          <w:rFonts w:ascii="微软雅黑" w:hAnsi="微软雅黑"/>
-          <w:b/>
-          <w:bCs/>
-          <w:color w:val="414141"/>
-          <w:sz w:val="24"/>
-          <w:szCs w:val="24"/>
-        </w:rPr>
-        <w:tab/>
-      </w:r>
-      <w:r>
-        <w:rPr>
-          <w:rFonts w:ascii="微软雅黑" w:hAnsi="微软雅黑"/>
-          <w:b/>
-          <w:bCs/>
-          <w:color w:val="414141"/>
-          <w:sz w:val="24"/>
-          <w:szCs w:val="24"/>
-        </w:rPr>
-        <w:tab/>
+        <w:t>一</w:t>
       </w:r>
       <w:r>
         <w:rPr>
@@ -1683,6 +1584,138 @@
           <w:sz w:val="24"/>
           <w:szCs w:val="24"/>
         </w:rPr>
+        <w:t>、</w:t>
+      </w:r>
+      <w:r>
+        <w:rPr>
+          <w:rFonts w:ascii="微软雅黑" w:hAnsi="微软雅黑" w:hint="eastAsia"/>
+          <w:b/>
+          <w:bCs/>
+          <w:color w:val="414141"/>
+          <w:sz w:val="24"/>
+          <w:szCs w:val="24"/>
+        </w:rPr>
+        <w:t>基于</w:t>
+      </w:r>
+      <w:r>
+        <w:rPr>
+          <w:rFonts w:ascii="微软雅黑" w:hAnsi="微软雅黑"/>
+          <w:b/>
+          <w:bCs/>
+          <w:color w:val="414141"/>
+          <w:sz w:val="24"/>
+          <w:szCs w:val="24"/>
+        </w:rPr>
+        <w:t>ERC20协议的账户系统</w:t>
+      </w:r>
+      <w:r>
+        <w:rPr>
+          <w:rFonts w:ascii="微软雅黑" w:hAnsi="微软雅黑"/>
+          <w:b/>
+          <w:bCs/>
+          <w:color w:val="414141"/>
+          <w:sz w:val="24"/>
+          <w:szCs w:val="24"/>
+        </w:rPr>
+        <w:tab/>
+      </w:r>
+      <w:r>
+        <w:rPr>
+          <w:rFonts w:ascii="微软雅黑" w:hAnsi="微软雅黑"/>
+          <w:b/>
+          <w:bCs/>
+          <w:color w:val="414141"/>
+          <w:sz w:val="24"/>
+          <w:szCs w:val="24"/>
+        </w:rPr>
+        <w:tab/>
+      </w:r>
+      <w:r>
+        <w:rPr>
+          <w:rFonts w:ascii="微软雅黑" w:hAnsi="微软雅黑"/>
+          <w:b/>
+          <w:bCs/>
+          <w:color w:val="414141"/>
+          <w:sz w:val="24"/>
+          <w:szCs w:val="24"/>
+        </w:rPr>
+        <w:tab/>
+      </w:r>
+      <w:r>
+        <w:rPr>
+          <w:rFonts w:ascii="微软雅黑" w:hAnsi="微软雅黑" w:hint="eastAsia"/>
+          <w:b/>
+          <w:bCs/>
+          <w:color w:val="414141"/>
+          <w:sz w:val="24"/>
+          <w:szCs w:val="24"/>
+        </w:rPr>
+        <w:t>校园</w:t>
+      </w:r>
+      <w:r>
+        <w:rPr>
+          <w:rFonts w:ascii="微软雅黑" w:hAnsi="微软雅黑"/>
+          <w:b/>
+          <w:bCs/>
+          <w:color w:val="414141"/>
+          <w:sz w:val="24"/>
+          <w:szCs w:val="24"/>
+        </w:rPr>
+        <w:tab/>
+      </w:r>
+      <w:r>
+        <w:rPr>
+          <w:rFonts w:ascii="微软雅黑" w:hAnsi="微软雅黑"/>
+          <w:b/>
+          <w:bCs/>
+          <w:color w:val="414141"/>
+          <w:sz w:val="24"/>
+          <w:szCs w:val="24"/>
+        </w:rPr>
+        <w:tab/>
+      </w:r>
+      <w:r>
+        <w:rPr>
+          <w:rFonts w:ascii="微软雅黑" w:hAnsi="微软雅黑"/>
+          <w:b/>
+          <w:bCs/>
+          <w:color w:val="414141"/>
+          <w:sz w:val="24"/>
+          <w:szCs w:val="24"/>
+        </w:rPr>
+        <w:tab/>
+      </w:r>
+      <w:r>
+        <w:rPr>
+          <w:rFonts w:ascii="微软雅黑" w:hAnsi="微软雅黑"/>
+          <w:b/>
+          <w:bCs/>
+          <w:color w:val="414141"/>
+          <w:sz w:val="24"/>
+          <w:szCs w:val="24"/>
+        </w:rPr>
+        <w:tab/>
+      </w:r>
+      <w:r>
+        <w:rPr>
+          <w:rFonts w:ascii="微软雅黑" w:hAnsi="微软雅黑"/>
+          <w:b/>
+          <w:bCs/>
+          <w:color w:val="414141"/>
+          <w:sz w:val="24"/>
+          <w:szCs w:val="24"/>
+        </w:rPr>
+        <w:tab/>
+      </w:r>
+      <w:r>
+        <w:rPr>
+          <w:rFonts w:ascii="微软雅黑" w:hAnsi="微软雅黑" w:hint="eastAsia"/>
+          <w:b/>
+          <w:bCs/>
+          <w:color w:val="414141"/>
+          <w:sz w:val="24"/>
+          <w:szCs w:val="24"/>
+        </w:rPr>
         <w:t>独立开发</w:t>
       </w:r>
     </w:p>
@@ -1741,7 +1774,6 @@
         </w:rPr>
         <w:t>仿</w:t>
       </w:r>
-      <w:proofErr w:type="spellStart"/>
       <w:r>
         <w:rPr>
           <w:rFonts w:ascii="nunito-regular" w:hAnsi="nunito-regular" w:hint="eastAsia"/>
@@ -1751,7 +1783,6 @@
         </w:rPr>
         <w:t>MateMask</w:t>
       </w:r>
-      <w:proofErr w:type="spellEnd"/>
       <w:r>
         <w:rPr>
           <w:rFonts w:ascii="nunito-regular" w:hAnsi="nunito-regular" w:hint="eastAsia"/>
@@ -1788,7 +1819,6 @@
         </w:rPr>
         <w:t>测试网如</w:t>
       </w:r>
-      <w:proofErr w:type="spellStart"/>
       <w:r>
         <w:rPr>
           <w:rFonts w:ascii="nunito-regular" w:hAnsi="nunito-regular"/>
@@ -1798,7 +1828,6 @@
         </w:rPr>
         <w:t>Sepolia</w:t>
       </w:r>
-      <w:proofErr w:type="spellEnd"/>
       <w:r>
         <w:rPr>
           <w:rFonts w:ascii="nunito-regular" w:hAnsi="nunito-regular"/>
@@ -1997,6 +2026,7 @@
           <w:color w:val="414141"/>
           <w:szCs w:val="21"/>
         </w:rPr>
+        <w:lastRenderedPageBreak/>
         <w:t>基于</w:t>
       </w:r>
       <w:r>
@@ -2054,1200 +2084,17 @@
         </w:rPr>
         <w:t>项目地址：</w:t>
       </w:r>
-      <w:r>
-        <w:rPr>
-          <w:rFonts w:ascii="nunito-regular" w:hAnsi="nunito-regular" w:hint="eastAsia"/>
-          <w:color w:val="020202"/>
-          <w:szCs w:val="21"/>
-          <w:shd w:val="clear" w:color="auto" w:fill="FFFFFF"/>
-        </w:rPr>
-        <w:fldChar w:fldCharType="begin"/>
-      </w:r>
-      <w:r>
-        <w:rPr>
-          <w:rFonts w:ascii="nunito-regular" w:hAnsi="nunito-regular"/>
-          <w:color w:val="020202"/>
-          <w:szCs w:val="21"/>
-          <w:shd w:val="clear" w:color="auto" w:fill="FFFFFF"/>
-        </w:rPr>
-        <w:instrText>HYPERLINK "https://github.com/congmucc/web3-wallet-web3js"</w:instrText>
-      </w:r>
-      <w:r>
-        <w:rPr>
-          <w:rFonts w:ascii="nunito-regular" w:hAnsi="nunito-regular" w:hint="eastAsia"/>
-          <w:color w:val="020202"/>
-          <w:szCs w:val="21"/>
-          <w:shd w:val="clear" w:color="auto" w:fill="FFFFFF"/>
-        </w:rPr>
-      </w:r>
-      <w:r>
-        <w:rPr>
-          <w:rFonts w:ascii="nunito-regular" w:hAnsi="nunito-regular" w:hint="eastAsia"/>
-          <w:color w:val="020202"/>
-          <w:szCs w:val="21"/>
-          <w:shd w:val="clear" w:color="auto" w:fill="FFFFFF"/>
-        </w:rPr>
-        <w:fldChar w:fldCharType="separate"/>
-      </w:r>
-      <w:r>
-        <w:rPr>
-          <w:rStyle w:val="aa"/>
-          <w:rFonts w:ascii="nunito-regular" w:hAnsi="nunito-regular"/>
-          <w:szCs w:val="21"/>
-          <w:shd w:val="clear" w:color="auto" w:fill="FFFFFF"/>
-        </w:rPr>
-        <w:t>https://github.com/congmucc/web3-wallet-web3js</w:t>
-      </w:r>
-      <w:r>
-        <w:rPr>
-          <w:rFonts w:ascii="nunito-regular" w:hAnsi="nunito-regular" w:hint="eastAsia"/>
-          <w:color w:val="020202"/>
-          <w:szCs w:val="21"/>
-          <w:shd w:val="clear" w:color="auto" w:fill="FFFFFF"/>
-        </w:rPr>
-        <w:fldChar w:fldCharType="end"/>
-      </w:r>
-    </w:p>
-    <w:p>
-      <w:pPr>
-        <w:adjustRightInd w:val="0"/>
-        <w:snapToGrid w:val="0"/>
-        <w:rPr>
-          <w:rFonts w:ascii="微软雅黑" w:hAnsi="微软雅黑"/>
-          <w:b/>
-          <w:bCs/>
-          <w:color w:val="414141"/>
-          <w:sz w:val="24"/>
-          <w:szCs w:val="24"/>
-        </w:rPr>
-      </w:pPr>
-      <w:r>
-        <w:rPr>
-          <w:rFonts w:ascii="微软雅黑" w:hAnsi="微软雅黑" w:hint="eastAsia"/>
-          <w:b/>
-          <w:bCs/>
-          <w:color w:val="414141"/>
-          <w:sz w:val="24"/>
-          <w:szCs w:val="24"/>
-        </w:rPr>
-        <w:t>二</w:t>
-      </w:r>
-      <w:r>
-        <w:rPr>
-          <w:rFonts w:ascii="微软雅黑" w:hAnsi="微软雅黑" w:hint="eastAsia"/>
-          <w:b/>
-          <w:bCs/>
-          <w:color w:val="414141"/>
-          <w:sz w:val="24"/>
-          <w:szCs w:val="24"/>
-        </w:rPr>
-        <w:t>、</w:t>
-      </w:r>
-      <w:r>
-        <w:rPr>
-          <w:rFonts w:ascii="微软雅黑" w:hAnsi="微软雅黑" w:hint="eastAsia"/>
-          <w:b/>
-          <w:bCs/>
-          <w:color w:val="414141"/>
-          <w:sz w:val="24"/>
-          <w:szCs w:val="24"/>
-        </w:rPr>
-        <w:t>党务</w:t>
-      </w:r>
-      <w:r>
-        <w:rPr>
-          <w:rFonts w:ascii="微软雅黑" w:hAnsi="微软雅黑" w:hint="eastAsia"/>
-          <w:b/>
-          <w:bCs/>
-          <w:color w:val="414141"/>
-          <w:sz w:val="24"/>
-          <w:szCs w:val="24"/>
-        </w:rPr>
-        <w:t>系统</w:t>
-      </w:r>
-      <w:r>
-        <w:rPr>
-          <w:rFonts w:ascii="微软雅黑" w:hAnsi="微软雅黑"/>
-          <w:b/>
-          <w:bCs/>
-          <w:color w:val="414141"/>
-          <w:sz w:val="24"/>
-          <w:szCs w:val="24"/>
-        </w:rPr>
-        <w:tab/>
-      </w:r>
-      <w:r>
-        <w:rPr>
-          <w:rFonts w:ascii="微软雅黑" w:hAnsi="微软雅黑"/>
-          <w:b/>
-          <w:bCs/>
-          <w:color w:val="414141"/>
-          <w:sz w:val="24"/>
-          <w:szCs w:val="24"/>
-        </w:rPr>
-        <w:tab/>
-      </w:r>
-      <w:r>
-        <w:rPr>
-          <w:rFonts w:ascii="微软雅黑" w:hAnsi="微软雅黑"/>
-          <w:b/>
-          <w:bCs/>
-          <w:color w:val="414141"/>
-          <w:sz w:val="24"/>
-          <w:szCs w:val="24"/>
-        </w:rPr>
-        <w:tab/>
-      </w:r>
-      <w:r>
-        <w:rPr>
-          <w:rFonts w:ascii="微软雅黑" w:hAnsi="微软雅黑"/>
-          <w:b/>
-          <w:bCs/>
-          <w:color w:val="414141"/>
-          <w:sz w:val="24"/>
-          <w:szCs w:val="24"/>
-        </w:rPr>
-        <w:tab/>
-      </w:r>
-      <w:r>
-        <w:rPr>
-          <w:rFonts w:ascii="微软雅黑" w:hAnsi="微软雅黑"/>
-          <w:b/>
-          <w:bCs/>
-          <w:color w:val="414141"/>
-          <w:sz w:val="24"/>
-          <w:szCs w:val="24"/>
-        </w:rPr>
-        <w:tab/>
-      </w:r>
-      <w:r>
-        <w:rPr>
-          <w:rFonts w:ascii="微软雅黑" w:hAnsi="微软雅黑" w:hint="eastAsia"/>
-          <w:b/>
-          <w:bCs/>
-          <w:color w:val="414141"/>
-          <w:sz w:val="24"/>
-          <w:szCs w:val="24"/>
-        </w:rPr>
-        <w:t>校园</w:t>
-      </w:r>
-      <w:r>
-        <w:rPr>
-          <w:rFonts w:ascii="微软雅黑" w:hAnsi="微软雅黑"/>
-          <w:b/>
-          <w:bCs/>
-          <w:color w:val="414141"/>
-          <w:sz w:val="24"/>
-          <w:szCs w:val="24"/>
-        </w:rPr>
-        <w:tab/>
-      </w:r>
-      <w:r>
-        <w:rPr>
-          <w:rFonts w:ascii="微软雅黑" w:hAnsi="微软雅黑"/>
-          <w:b/>
-          <w:bCs/>
-          <w:color w:val="414141"/>
-          <w:sz w:val="24"/>
-          <w:szCs w:val="24"/>
-        </w:rPr>
-        <w:tab/>
-      </w:r>
-      <w:r>
-        <w:rPr>
-          <w:rFonts w:ascii="微软雅黑" w:hAnsi="微软雅黑"/>
-          <w:b/>
-          <w:bCs/>
-          <w:color w:val="414141"/>
-          <w:sz w:val="24"/>
-          <w:szCs w:val="24"/>
-        </w:rPr>
-        <w:tab/>
-      </w:r>
-      <w:r>
-        <w:rPr>
-          <w:rFonts w:ascii="微软雅黑" w:hAnsi="微软雅黑"/>
-          <w:b/>
-          <w:bCs/>
-          <w:color w:val="414141"/>
-          <w:sz w:val="24"/>
-          <w:szCs w:val="24"/>
-        </w:rPr>
-        <w:tab/>
-      </w:r>
-      <w:r>
-        <w:rPr>
-          <w:rFonts w:ascii="微软雅黑" w:hAnsi="微软雅黑"/>
-          <w:b/>
-          <w:bCs/>
-          <w:color w:val="414141"/>
-          <w:sz w:val="24"/>
-          <w:szCs w:val="24"/>
-        </w:rPr>
-        <w:tab/>
-      </w:r>
-      <w:r>
-        <w:rPr>
-          <w:rFonts w:ascii="微软雅黑" w:hAnsi="微软雅黑" w:hint="eastAsia"/>
-          <w:b/>
-          <w:bCs/>
-          <w:color w:val="414141"/>
-          <w:sz w:val="24"/>
-          <w:szCs w:val="24"/>
-        </w:rPr>
-        <w:t>核心成员</w:t>
-      </w:r>
-    </w:p>
-    <w:p>
-      <w:pPr>
-        <w:tabs>
-          <w:tab w:val="left" w:pos="3828"/>
-          <w:tab w:val="left" w:pos="7655"/>
-        </w:tabs>
-        <w:adjustRightInd w:val="0"/>
-        <w:snapToGrid w:val="0"/>
-        <w:ind w:firstLineChars="200" w:firstLine="420"/>
-      </w:pPr>
-      <w:r>
-        <w:rPr>
-          <w:rFonts w:hint="eastAsia"/>
-        </w:rPr>
-        <w:lastRenderedPageBreak/>
-        <w:t>该项目旨在统一管理班级内党员信息，提供学生信息的统一管理。</w:t>
-      </w:r>
-    </w:p>
-    <w:p>
-      <w:pPr>
-        <w:tabs>
-          <w:tab w:val="left" w:pos="3828"/>
-          <w:tab w:val="left" w:pos="7655"/>
-        </w:tabs>
-        <w:adjustRightInd w:val="0"/>
-        <w:snapToGrid w:val="0"/>
-        <w:rPr>
-          <w:rFonts w:ascii="微软雅黑" w:hAnsi="微软雅黑"/>
-          <w:b/>
-          <w:bCs/>
-          <w:color w:val="414141"/>
-          <w:szCs w:val="21"/>
-        </w:rPr>
-      </w:pPr>
-      <w:r>
-        <w:rPr>
-          <w:rFonts w:ascii="微软雅黑" w:hAnsi="微软雅黑" w:hint="eastAsia"/>
-          <w:b/>
-          <w:bCs/>
-          <w:color w:val="414141"/>
-          <w:szCs w:val="21"/>
-        </w:rPr>
-        <w:t>技术栈：</w:t>
-      </w:r>
-    </w:p>
-    <w:p>
-      <w:pPr>
-        <w:tabs>
-          <w:tab w:val="left" w:pos="3828"/>
-          <w:tab w:val="left" w:pos="7655"/>
-        </w:tabs>
-        <w:adjustRightInd w:val="0"/>
-        <w:snapToGrid w:val="0"/>
-        <w:rPr>
-          <w:rFonts w:ascii="微软雅黑" w:hAnsi="微软雅黑"/>
-          <w:color w:val="414141"/>
-          <w:szCs w:val="21"/>
-        </w:rPr>
-      </w:pPr>
-      <w:r>
-        <w:rPr>
-          <w:rFonts w:ascii="微软雅黑" w:hAnsi="微软雅黑"/>
-          <w:color w:val="414141"/>
-          <w:szCs w:val="21"/>
-        </w:rPr>
-        <w:t xml:space="preserve">前端：Vue3 + JavaScript + </w:t>
-      </w:r>
-      <w:proofErr w:type="spellStart"/>
-      <w:r>
-        <w:rPr>
-          <w:rFonts w:ascii="微软雅黑" w:hAnsi="微软雅黑"/>
-          <w:color w:val="414141"/>
-          <w:szCs w:val="21"/>
-        </w:rPr>
-        <w:t>pinia</w:t>
-      </w:r>
-      <w:proofErr w:type="spellEnd"/>
-      <w:r>
-        <w:rPr>
-          <w:rFonts w:ascii="微软雅黑" w:hAnsi="微软雅黑"/>
-          <w:color w:val="414141"/>
-          <w:szCs w:val="21"/>
-        </w:rPr>
-        <w:t xml:space="preserve"> + </w:t>
-      </w:r>
-      <w:proofErr w:type="spellStart"/>
-      <w:r>
-        <w:rPr>
-          <w:rFonts w:ascii="微软雅黑" w:hAnsi="微软雅黑"/>
-          <w:color w:val="414141"/>
-          <w:szCs w:val="21"/>
-        </w:rPr>
-        <w:t>vue</w:t>
-      </w:r>
-      <w:proofErr w:type="spellEnd"/>
-      <w:r>
-        <w:rPr>
-          <w:rFonts w:ascii="微软雅黑" w:hAnsi="微软雅黑"/>
-          <w:color w:val="414141"/>
-          <w:szCs w:val="21"/>
-        </w:rPr>
-        <w:t>-router</w:t>
-      </w:r>
-    </w:p>
-    <w:p>
-      <w:pPr>
-        <w:tabs>
-          <w:tab w:val="left" w:pos="3828"/>
-          <w:tab w:val="left" w:pos="7655"/>
-        </w:tabs>
-        <w:adjustRightInd w:val="0"/>
-        <w:snapToGrid w:val="0"/>
-        <w:rPr>
-          <w:rFonts w:ascii="微软雅黑" w:hAnsi="微软雅黑"/>
-          <w:color w:val="414141"/>
-          <w:szCs w:val="21"/>
-        </w:rPr>
-      </w:pPr>
-      <w:r>
-        <w:rPr>
-          <w:rFonts w:ascii="微软雅黑" w:hAnsi="微软雅黑"/>
-          <w:color w:val="414141"/>
-          <w:szCs w:val="21"/>
-        </w:rPr>
-        <w:t xml:space="preserve">后端：Spring Boot 2 + Spring Task + JWT + </w:t>
-      </w:r>
-      <w:proofErr w:type="spellStart"/>
-      <w:r>
-        <w:rPr>
-          <w:rFonts w:ascii="微软雅黑" w:hAnsi="微软雅黑"/>
-          <w:color w:val="414141"/>
-          <w:szCs w:val="21"/>
-        </w:rPr>
-        <w:t>MyBatis</w:t>
-      </w:r>
-      <w:proofErr w:type="spellEnd"/>
-    </w:p>
-    <w:p>
-      <w:pPr>
-        <w:tabs>
-          <w:tab w:val="left" w:pos="3828"/>
-          <w:tab w:val="left" w:pos="7655"/>
-        </w:tabs>
-        <w:adjustRightInd w:val="0"/>
-        <w:snapToGrid w:val="0"/>
-        <w:rPr>
-          <w:rFonts w:ascii="微软雅黑" w:hAnsi="微软雅黑"/>
-          <w:b/>
-          <w:bCs/>
-          <w:color w:val="414141"/>
-          <w:szCs w:val="21"/>
-        </w:rPr>
-      </w:pPr>
-      <w:r>
-        <w:rPr>
-          <w:rFonts w:ascii="微软雅黑" w:hAnsi="微软雅黑"/>
-          <w:b/>
-          <w:bCs/>
-          <w:color w:val="414141"/>
-          <w:szCs w:val="21"/>
-        </w:rPr>
-        <w:t>项目职责：</w:t>
-      </w:r>
-    </w:p>
-    <w:p>
-      <w:pPr>
-        <w:pStyle w:val="a7"/>
-        <w:numPr>
-          <w:ilvl w:val="0"/>
-          <w:numId w:val="20"/>
-        </w:numPr>
-        <w:tabs>
-          <w:tab w:val="left" w:pos="3828"/>
-          <w:tab w:val="left" w:pos="7655"/>
-        </w:tabs>
-        <w:adjustRightInd w:val="0"/>
-        <w:snapToGrid w:val="0"/>
-        <w:ind w:firstLineChars="0"/>
-        <w:rPr>
-          <w:rFonts w:ascii="微软雅黑" w:hAnsi="微软雅黑"/>
-          <w:color w:val="414141"/>
-          <w:szCs w:val="21"/>
-        </w:rPr>
-      </w:pPr>
-      <w:r>
-        <w:rPr>
-          <w:rFonts w:ascii="微软雅黑" w:hAnsi="微软雅黑"/>
-          <w:color w:val="414141"/>
-          <w:szCs w:val="21"/>
-        </w:rPr>
-        <w:t>基于动态</w:t>
-      </w:r>
-      <w:proofErr w:type="spellStart"/>
-      <w:r>
-        <w:rPr>
-          <w:rFonts w:ascii="微软雅黑" w:hAnsi="微软雅黑"/>
-          <w:color w:val="414141"/>
-          <w:szCs w:val="21"/>
-        </w:rPr>
-        <w:t>sql</w:t>
-      </w:r>
-      <w:proofErr w:type="spellEnd"/>
-      <w:r>
-        <w:rPr>
-          <w:rFonts w:ascii="微软雅黑" w:hAnsi="微软雅黑"/>
-          <w:color w:val="414141"/>
-          <w:szCs w:val="21"/>
-        </w:rPr>
-        <w:t>实现学生信息的条件查询功能，并进行分表处理。</w:t>
-      </w:r>
-    </w:p>
-    <w:p>
-      <w:pPr>
-        <w:pStyle w:val="a7"/>
-        <w:numPr>
-          <w:ilvl w:val="0"/>
-          <w:numId w:val="20"/>
-        </w:numPr>
-        <w:tabs>
-          <w:tab w:val="left" w:pos="3828"/>
-          <w:tab w:val="left" w:pos="7655"/>
-        </w:tabs>
-        <w:adjustRightInd w:val="0"/>
-        <w:snapToGrid w:val="0"/>
-        <w:ind w:firstLineChars="0"/>
-        <w:rPr>
-          <w:rFonts w:ascii="微软雅黑" w:hAnsi="微软雅黑"/>
-          <w:color w:val="414141"/>
-          <w:szCs w:val="21"/>
-        </w:rPr>
-      </w:pPr>
-      <w:r>
-        <w:rPr>
-          <w:rFonts w:ascii="微软雅黑" w:hAnsi="微软雅黑"/>
-          <w:color w:val="414141"/>
-          <w:szCs w:val="21"/>
-        </w:rPr>
-        <w:t>对身份证、手机号等私密信息进行hash加密处理</w:t>
-      </w:r>
-    </w:p>
-    <w:p>
-      <w:pPr>
-        <w:pStyle w:val="a7"/>
-        <w:numPr>
-          <w:ilvl w:val="0"/>
-          <w:numId w:val="20"/>
-        </w:numPr>
-        <w:tabs>
-          <w:tab w:val="left" w:pos="3828"/>
-          <w:tab w:val="left" w:pos="7655"/>
-        </w:tabs>
-        <w:adjustRightInd w:val="0"/>
-        <w:snapToGrid w:val="0"/>
-        <w:ind w:firstLineChars="0"/>
-        <w:rPr>
-          <w:rFonts w:ascii="微软雅黑" w:hAnsi="微软雅黑"/>
-          <w:color w:val="414141"/>
-          <w:szCs w:val="21"/>
-        </w:rPr>
-      </w:pPr>
-      <w:r>
-        <w:rPr>
-          <w:rFonts w:ascii="微软雅黑" w:hAnsi="微软雅黑"/>
-          <w:color w:val="414141"/>
-          <w:szCs w:val="21"/>
-        </w:rPr>
-        <w:t>设计登录限制策略，如连续三次登录失败禁止登录、使用</w:t>
-      </w:r>
-      <w:proofErr w:type="spellStart"/>
-      <w:r>
-        <w:rPr>
-          <w:rFonts w:ascii="微软雅黑" w:hAnsi="微软雅黑"/>
-          <w:color w:val="414141"/>
-          <w:szCs w:val="21"/>
-        </w:rPr>
-        <w:t>springtask</w:t>
-      </w:r>
-      <w:proofErr w:type="spellEnd"/>
-      <w:r>
-        <w:rPr>
-          <w:rFonts w:ascii="微软雅黑" w:hAnsi="微软雅黑"/>
-          <w:color w:val="414141"/>
-          <w:szCs w:val="21"/>
-        </w:rPr>
-        <w:t>定时任务对学生登录时间进行定时控制</w:t>
-      </w:r>
-      <w:r>
-        <w:rPr>
-          <w:rFonts w:ascii="微软雅黑" w:hAnsi="微软雅黑" w:hint="eastAsia"/>
-          <w:color w:val="414141"/>
-          <w:szCs w:val="21"/>
-        </w:rPr>
-        <w:t>。</w:t>
-      </w:r>
-    </w:p>
-    <w:p>
-      <w:pPr>
-        <w:adjustRightInd w:val="0"/>
-        <w:snapToGrid w:val="0"/>
-        <w:rPr>
-          <w:rFonts w:ascii="微软雅黑" w:hAnsi="微软雅黑"/>
-          <w:b/>
-          <w:bCs/>
-          <w:color w:val="414141"/>
-          <w:sz w:val="24"/>
-          <w:szCs w:val="24"/>
-        </w:rPr>
-      </w:pPr>
-      <w:r>
-        <w:rPr>
-          <w:rFonts w:ascii="微软雅黑" w:hAnsi="微软雅黑" w:hint="eastAsia"/>
-          <w:b/>
-          <w:bCs/>
-          <w:color w:val="414141"/>
-          <w:sz w:val="24"/>
-          <w:szCs w:val="24"/>
-        </w:rPr>
-        <w:t>三</w:t>
-      </w:r>
-      <w:r>
-        <w:rPr>
-          <w:rFonts w:ascii="微软雅黑" w:hAnsi="微软雅黑" w:hint="eastAsia"/>
-          <w:b/>
-          <w:bCs/>
-          <w:color w:val="414141"/>
-          <w:sz w:val="24"/>
-          <w:szCs w:val="24"/>
-        </w:rPr>
-        <w:t>、助业宝</w:t>
-      </w:r>
-      <w:r>
-        <w:rPr>
-          <w:rFonts w:ascii="微软雅黑" w:hAnsi="微软雅黑"/>
-          <w:b/>
-          <w:bCs/>
-          <w:color w:val="414141"/>
-          <w:sz w:val="24"/>
-          <w:szCs w:val="24"/>
-        </w:rPr>
-        <w:tab/>
-      </w:r>
-      <w:r>
-        <w:rPr>
-          <w:rFonts w:ascii="微软雅黑" w:hAnsi="微软雅黑"/>
-          <w:b/>
-          <w:bCs/>
-          <w:color w:val="414141"/>
-          <w:sz w:val="24"/>
-          <w:szCs w:val="24"/>
-        </w:rPr>
-        <w:tab/>
-      </w:r>
-      <w:r>
-        <w:rPr>
-          <w:rFonts w:ascii="微软雅黑" w:hAnsi="微软雅黑"/>
-          <w:b/>
-          <w:bCs/>
-          <w:color w:val="414141"/>
-          <w:sz w:val="24"/>
-          <w:szCs w:val="24"/>
-        </w:rPr>
-        <w:tab/>
-      </w:r>
-      <w:r>
-        <w:rPr>
-          <w:rFonts w:ascii="微软雅黑" w:hAnsi="微软雅黑"/>
-          <w:b/>
-          <w:bCs/>
-          <w:color w:val="414141"/>
-          <w:sz w:val="24"/>
-          <w:szCs w:val="24"/>
-        </w:rPr>
-        <w:tab/>
-      </w:r>
-      <w:r>
-        <w:rPr>
-          <w:rFonts w:ascii="微软雅黑" w:hAnsi="微软雅黑"/>
-          <w:b/>
-          <w:bCs/>
-          <w:color w:val="414141"/>
-          <w:sz w:val="24"/>
-          <w:szCs w:val="24"/>
-        </w:rPr>
-        <w:tab/>
-      </w:r>
-      <w:r>
-        <w:rPr>
-          <w:rFonts w:ascii="微软雅黑" w:hAnsi="微软雅黑"/>
-          <w:b/>
-          <w:bCs/>
-          <w:color w:val="414141"/>
-          <w:sz w:val="24"/>
-          <w:szCs w:val="24"/>
-        </w:rPr>
-        <w:tab/>
-      </w:r>
-      <w:r>
-        <w:rPr>
-          <w:rFonts w:ascii="微软雅黑" w:hAnsi="微软雅黑" w:hint="eastAsia"/>
-          <w:b/>
-          <w:bCs/>
-          <w:color w:val="414141"/>
-          <w:sz w:val="24"/>
-          <w:szCs w:val="24"/>
-        </w:rPr>
-        <w:t>校园</w:t>
-      </w:r>
-      <w:r>
-        <w:rPr>
-          <w:rFonts w:ascii="微软雅黑" w:hAnsi="微软雅黑"/>
-          <w:b/>
-          <w:bCs/>
-          <w:color w:val="414141"/>
-          <w:sz w:val="24"/>
-          <w:szCs w:val="24"/>
-        </w:rPr>
-        <w:tab/>
-      </w:r>
-      <w:r>
-        <w:rPr>
-          <w:rFonts w:ascii="微软雅黑" w:hAnsi="微软雅黑"/>
-          <w:b/>
-          <w:bCs/>
-          <w:color w:val="414141"/>
-          <w:sz w:val="24"/>
-          <w:szCs w:val="24"/>
-        </w:rPr>
-        <w:tab/>
-      </w:r>
-      <w:r>
-        <w:rPr>
-          <w:rFonts w:ascii="微软雅黑" w:hAnsi="微软雅黑"/>
-          <w:b/>
-          <w:bCs/>
-          <w:color w:val="414141"/>
-          <w:sz w:val="24"/>
-          <w:szCs w:val="24"/>
-        </w:rPr>
-        <w:tab/>
-      </w:r>
-      <w:r>
-        <w:rPr>
-          <w:rFonts w:ascii="微软雅黑" w:hAnsi="微软雅黑"/>
-          <w:b/>
-          <w:bCs/>
-          <w:color w:val="414141"/>
-          <w:sz w:val="24"/>
-          <w:szCs w:val="24"/>
-        </w:rPr>
-        <w:tab/>
-      </w:r>
-      <w:r>
-        <w:rPr>
-          <w:rFonts w:ascii="微软雅黑" w:hAnsi="微软雅黑"/>
-          <w:b/>
-          <w:bCs/>
-          <w:color w:val="414141"/>
-          <w:sz w:val="24"/>
-          <w:szCs w:val="24"/>
-        </w:rPr>
-        <w:tab/>
-      </w:r>
-      <w:r>
-        <w:rPr>
-          <w:rFonts w:ascii="微软雅黑" w:hAnsi="微软雅黑" w:hint="eastAsia"/>
-          <w:b/>
-          <w:bCs/>
-          <w:color w:val="414141"/>
-          <w:sz w:val="24"/>
-          <w:szCs w:val="24"/>
-        </w:rPr>
-        <w:t>核心成员</w:t>
-      </w:r>
-    </w:p>
-    <w:p>
-      <w:pPr>
-        <w:tabs>
-          <w:tab w:val="left" w:pos="420"/>
-          <w:tab w:val="left" w:pos="3828"/>
-        </w:tabs>
-        <w:adjustRightInd w:val="0"/>
-        <w:snapToGrid w:val="0"/>
-        <w:rPr>
-          <w:rFonts w:ascii="微软雅黑" w:hAnsi="微软雅黑"/>
-          <w:color w:val="414141"/>
-          <w:szCs w:val="21"/>
-        </w:rPr>
-      </w:pPr>
-      <w:r>
-        <w:rPr>
-          <w:rFonts w:ascii="微软雅黑" w:hAnsi="微软雅黑"/>
-          <w:color w:val="414141"/>
-          <w:szCs w:val="21"/>
-        </w:rPr>
-        <w:tab/>
-      </w:r>
-      <w:r>
-        <w:rPr>
-          <w:rFonts w:ascii="微软雅黑" w:hAnsi="微软雅黑"/>
-          <w:color w:val="414141"/>
-          <w:szCs w:val="21"/>
-        </w:rPr>
-        <w:t>该项目是为解决大学生就业困难而设计的创新创业项目，包含高校端、政府企业端、学生端。</w:t>
-      </w:r>
-    </w:p>
-    <w:p>
-      <w:pPr>
-        <w:tabs>
-          <w:tab w:val="left" w:pos="3828"/>
-          <w:tab w:val="left" w:pos="7655"/>
-        </w:tabs>
-        <w:adjustRightInd w:val="0"/>
-        <w:snapToGrid w:val="0"/>
-        <w:rPr>
-          <w:rFonts w:ascii="微软雅黑" w:hAnsi="微软雅黑"/>
-          <w:color w:val="414141"/>
-          <w:szCs w:val="21"/>
-        </w:rPr>
-      </w:pPr>
-      <w:r>
-        <w:rPr>
-          <w:rFonts w:ascii="微软雅黑" w:hAnsi="微软雅黑"/>
-          <w:b/>
-          <w:bCs/>
-          <w:color w:val="414141"/>
-          <w:szCs w:val="21"/>
-        </w:rPr>
-        <w:t>技术栈</w:t>
-      </w:r>
-      <w:r>
-        <w:rPr>
-          <w:rFonts w:ascii="微软雅黑" w:hAnsi="微软雅黑"/>
-          <w:color w:val="414141"/>
-          <w:szCs w:val="21"/>
-        </w:rPr>
-        <w:t>：</w:t>
-      </w:r>
-    </w:p>
-    <w:p>
-      <w:pPr>
-        <w:pStyle w:val="a7"/>
-        <w:numPr>
-          <w:ilvl w:val="0"/>
-          <w:numId w:val="29"/>
-        </w:numPr>
-        <w:tabs>
-          <w:tab w:val="left" w:pos="3828"/>
-          <w:tab w:val="left" w:pos="7655"/>
-        </w:tabs>
-        <w:adjustRightInd w:val="0"/>
-        <w:snapToGrid w:val="0"/>
-        <w:ind w:firstLineChars="0"/>
-        <w:rPr>
-          <w:rFonts w:ascii="微软雅黑" w:hAnsi="微软雅黑"/>
-          <w:color w:val="414141"/>
-          <w:szCs w:val="21"/>
-        </w:rPr>
-      </w:pPr>
-      <w:r>
-        <w:rPr>
-          <w:rFonts w:ascii="微软雅黑" w:hAnsi="微软雅黑" w:hint="eastAsia"/>
-          <w:color w:val="414141"/>
-          <w:szCs w:val="21"/>
-        </w:rPr>
-        <w:t>前端：</w:t>
-      </w:r>
-      <w:proofErr w:type="spellStart"/>
-      <w:r>
-        <w:rPr>
-          <w:rFonts w:ascii="微软雅黑" w:hAnsi="微软雅黑"/>
-          <w:color w:val="414141"/>
-          <w:szCs w:val="21"/>
-        </w:rPr>
-        <w:t>UniApp</w:t>
-      </w:r>
-      <w:proofErr w:type="spellEnd"/>
-      <w:r>
-        <w:rPr>
-          <w:rFonts w:ascii="微软雅黑" w:hAnsi="微软雅黑"/>
-          <w:color w:val="414141"/>
-          <w:szCs w:val="21"/>
-        </w:rPr>
-        <w:t xml:space="preserve"> </w:t>
-      </w:r>
-      <w:r>
-        <w:rPr>
-          <w:rFonts w:ascii="微软雅黑" w:hAnsi="微软雅黑" w:hint="eastAsia"/>
-          <w:color w:val="414141"/>
-          <w:szCs w:val="21"/>
-        </w:rPr>
-        <w:t>+</w:t>
-      </w:r>
-      <w:r>
-        <w:rPr>
-          <w:rFonts w:ascii="微软雅黑" w:hAnsi="微软雅黑"/>
-          <w:color w:val="414141"/>
-          <w:szCs w:val="21"/>
-        </w:rPr>
-        <w:t xml:space="preserve">Vue3.2 + TypeScript + </w:t>
-      </w:r>
-      <w:proofErr w:type="spellStart"/>
-      <w:r>
-        <w:rPr>
-          <w:rFonts w:ascii="微软雅黑" w:hAnsi="微软雅黑"/>
-          <w:color w:val="414141"/>
-          <w:szCs w:val="21"/>
-        </w:rPr>
-        <w:t>pinia</w:t>
-      </w:r>
-      <w:proofErr w:type="spellEnd"/>
-      <w:r>
-        <w:rPr>
-          <w:rFonts w:ascii="微软雅黑" w:hAnsi="微软雅黑"/>
-          <w:color w:val="414141"/>
-          <w:szCs w:val="21"/>
-        </w:rPr>
-        <w:t xml:space="preserve"> + </w:t>
-      </w:r>
-      <w:proofErr w:type="spellStart"/>
-      <w:r>
-        <w:rPr>
-          <w:rFonts w:ascii="微软雅黑" w:hAnsi="微软雅黑"/>
-          <w:color w:val="414141"/>
-          <w:szCs w:val="21"/>
-        </w:rPr>
-        <w:t>vue</w:t>
-      </w:r>
-      <w:proofErr w:type="spellEnd"/>
-      <w:r>
-        <w:rPr>
-          <w:rFonts w:ascii="微软雅黑" w:hAnsi="微软雅黑"/>
-          <w:color w:val="414141"/>
-          <w:szCs w:val="21"/>
-        </w:rPr>
-        <w:t>-router + pure admin</w:t>
-      </w:r>
-    </w:p>
-    <w:p>
-      <w:pPr>
-        <w:pStyle w:val="a7"/>
-        <w:numPr>
-          <w:ilvl w:val="0"/>
-          <w:numId w:val="29"/>
-        </w:numPr>
-        <w:tabs>
-          <w:tab w:val="left" w:pos="3828"/>
-          <w:tab w:val="left" w:pos="7655"/>
-        </w:tabs>
-        <w:adjustRightInd w:val="0"/>
-        <w:snapToGrid w:val="0"/>
-        <w:ind w:firstLineChars="0"/>
-        <w:rPr>
-          <w:rFonts w:ascii="微软雅黑" w:hAnsi="微软雅黑"/>
-          <w:color w:val="414141"/>
-          <w:szCs w:val="21"/>
-        </w:rPr>
-      </w:pPr>
-      <w:r>
-        <w:rPr>
-          <w:rFonts w:ascii="微软雅黑" w:hAnsi="微软雅黑" w:hint="eastAsia"/>
-          <w:color w:val="414141"/>
-          <w:szCs w:val="21"/>
-        </w:rPr>
-        <w:t>后端：</w:t>
-      </w:r>
-      <w:r>
-        <w:rPr>
-          <w:rFonts w:ascii="微软雅黑" w:hAnsi="微软雅黑"/>
-          <w:color w:val="414141"/>
-          <w:szCs w:val="21"/>
-        </w:rPr>
-        <w:t xml:space="preserve">Spring Boot 3 + JWT + </w:t>
-      </w:r>
-      <w:proofErr w:type="spellStart"/>
-      <w:r>
-        <w:rPr>
-          <w:rFonts w:ascii="微软雅黑" w:hAnsi="微软雅黑"/>
-          <w:color w:val="414141"/>
-          <w:szCs w:val="21"/>
-        </w:rPr>
-        <w:t>MyBatis</w:t>
-      </w:r>
-      <w:proofErr w:type="spellEnd"/>
-    </w:p>
-    <w:p>
-      <w:pPr>
-        <w:tabs>
-          <w:tab w:val="left" w:pos="3828"/>
-          <w:tab w:val="left" w:pos="7655"/>
-        </w:tabs>
-        <w:adjustRightInd w:val="0"/>
-        <w:snapToGrid w:val="0"/>
-        <w:rPr>
-          <w:rFonts w:ascii="微软雅黑" w:hAnsi="微软雅黑"/>
-          <w:color w:val="414141"/>
-          <w:szCs w:val="21"/>
-        </w:rPr>
-      </w:pPr>
-      <w:r>
-        <w:rPr>
-          <w:rFonts w:ascii="微软雅黑" w:hAnsi="微软雅黑"/>
-          <w:b/>
-          <w:bCs/>
-          <w:color w:val="414141"/>
-          <w:szCs w:val="21"/>
-        </w:rPr>
-        <w:t>项目职责</w:t>
-      </w:r>
-      <w:r>
-        <w:rPr>
-          <w:rFonts w:ascii="微软雅黑" w:hAnsi="微软雅黑"/>
-          <w:color w:val="414141"/>
-          <w:szCs w:val="21"/>
-        </w:rPr>
-        <w:t>：</w:t>
-      </w:r>
-    </w:p>
-    <w:p>
-      <w:pPr>
-        <w:pStyle w:val="a7"/>
-        <w:numPr>
-          <w:ilvl w:val="0"/>
-          <w:numId w:val="30"/>
-        </w:numPr>
-        <w:tabs>
-          <w:tab w:val="left" w:pos="3828"/>
-          <w:tab w:val="left" w:pos="7655"/>
-        </w:tabs>
-        <w:adjustRightInd w:val="0"/>
-        <w:snapToGrid w:val="0"/>
-        <w:ind w:firstLineChars="0"/>
-        <w:rPr>
-          <w:rFonts w:ascii="微软雅黑" w:hAnsi="微软雅黑"/>
-          <w:color w:val="414141"/>
-          <w:szCs w:val="21"/>
-        </w:rPr>
-      </w:pPr>
-      <w:r>
-        <w:rPr>
-          <w:rFonts w:ascii="微软雅黑" w:hAnsi="微软雅黑"/>
-          <w:color w:val="414141"/>
-          <w:szCs w:val="21"/>
-        </w:rPr>
-        <w:t>重构小程序端为 H5 端</w:t>
-      </w:r>
-    </w:p>
-    <w:p>
-      <w:pPr>
-        <w:pStyle w:val="a7"/>
-        <w:numPr>
-          <w:ilvl w:val="0"/>
-          <w:numId w:val="30"/>
-        </w:numPr>
-        <w:tabs>
-          <w:tab w:val="left" w:pos="3828"/>
-          <w:tab w:val="left" w:pos="7655"/>
-        </w:tabs>
-        <w:adjustRightInd w:val="0"/>
-        <w:snapToGrid w:val="0"/>
-        <w:ind w:firstLineChars="0"/>
-        <w:rPr>
-          <w:rFonts w:ascii="微软雅黑" w:hAnsi="微软雅黑"/>
-          <w:color w:val="414141"/>
-          <w:szCs w:val="21"/>
-        </w:rPr>
-      </w:pPr>
-      <w:r>
-        <w:rPr>
-          <w:rFonts w:ascii="微软雅黑" w:hAnsi="微软雅黑"/>
-          <w:color w:val="414141"/>
-          <w:szCs w:val="21"/>
-        </w:rPr>
-        <w:t>设计并实现</w:t>
-      </w:r>
-      <w:proofErr w:type="spellStart"/>
-      <w:r>
-        <w:rPr>
-          <w:rFonts w:ascii="微软雅黑" w:hAnsi="微软雅黑"/>
-          <w:color w:val="414141"/>
-          <w:szCs w:val="21"/>
-        </w:rPr>
-        <w:t>uniapp</w:t>
-      </w:r>
-      <w:proofErr w:type="spellEnd"/>
-      <w:r>
-        <w:rPr>
-          <w:rFonts w:ascii="微软雅黑" w:hAnsi="微软雅黑"/>
-          <w:color w:val="414141"/>
-          <w:szCs w:val="21"/>
-        </w:rPr>
-        <w:t>端提交证明的多文件上传表单</w:t>
-      </w:r>
-    </w:p>
-    <w:p>
-      <w:pPr>
-        <w:pStyle w:val="a7"/>
-        <w:numPr>
-          <w:ilvl w:val="0"/>
-          <w:numId w:val="30"/>
-        </w:numPr>
-        <w:tabs>
-          <w:tab w:val="left" w:pos="3828"/>
-          <w:tab w:val="left" w:pos="7655"/>
-        </w:tabs>
-        <w:adjustRightInd w:val="0"/>
-        <w:snapToGrid w:val="0"/>
-        <w:ind w:firstLineChars="0"/>
-        <w:rPr>
-          <w:rFonts w:ascii="微软雅黑" w:hAnsi="微软雅黑"/>
-          <w:color w:val="414141"/>
-          <w:szCs w:val="21"/>
-        </w:rPr>
-      </w:pPr>
-      <w:r>
-        <w:rPr>
-          <w:rFonts w:ascii="微软雅黑" w:hAnsi="微软雅黑"/>
-          <w:color w:val="414141"/>
-          <w:szCs w:val="21"/>
-        </w:rPr>
-        <w:t>参与前后端联调，基于项目设计简化版动态路由和管理机构多角色登录。</w:t>
-      </w:r>
-    </w:p>
-    <w:p>
-      <w:pPr>
-        <w:tabs>
-          <w:tab w:val="left" w:pos="3828"/>
-          <w:tab w:val="left" w:pos="7655"/>
-        </w:tabs>
-        <w:adjustRightInd w:val="0"/>
-        <w:snapToGrid w:val="0"/>
-        <w:rPr>
-          <w:rFonts w:ascii="微软雅黑" w:hAnsi="微软雅黑"/>
-          <w:b/>
-          <w:bCs/>
-          <w:color w:val="414141"/>
-          <w:szCs w:val="21"/>
-        </w:rPr>
-      </w:pPr>
-      <w:r>
-        <w:rPr>
-          <w:rFonts w:ascii="微软雅黑" w:hAnsi="微软雅黑"/>
-          <w:b/>
-          <w:bCs/>
-          <w:color w:val="414141"/>
-          <w:szCs w:val="21"/>
-        </w:rPr>
-        <w:t>项目地址：</w:t>
-      </w:r>
-    </w:p>
-    <w:p>
-      <w:pPr>
-        <w:tabs>
-          <w:tab w:val="left" w:pos="3828"/>
-          <w:tab w:val="left" w:pos="7655"/>
-        </w:tabs>
-        <w:adjustRightInd w:val="0"/>
-        <w:snapToGrid w:val="0"/>
-        <w:rPr>
-          <w:rFonts w:ascii="微软雅黑" w:hAnsi="微软雅黑"/>
-          <w:color w:val="414141"/>
-          <w:szCs w:val="21"/>
-        </w:rPr>
-      </w:pPr>
-      <w:r>
-        <w:rPr>
-          <w:rFonts w:ascii="微软雅黑" w:hAnsi="微软雅黑" w:hint="eastAsia"/>
-          <w:color w:val="414141"/>
-          <w:szCs w:val="21"/>
-        </w:rPr>
-        <w:t>助业宝和党务</w:t>
-      </w:r>
-      <w:r>
-        <w:rPr>
-          <w:rFonts w:ascii="微软雅黑" w:hAnsi="微软雅黑"/>
-          <w:color w:val="414141"/>
-          <w:szCs w:val="21"/>
-        </w:rPr>
-        <w:t>由于保密，没有地址，但是党务系统之前我是写了修改的markdown格式，我留了一份记录。</w:t>
-      </w:r>
-    </w:p>
-    <w:p>
-      <w:pPr>
-        <w:tabs>
-          <w:tab w:val="left" w:pos="3828"/>
-          <w:tab w:val="left" w:pos="7655"/>
-        </w:tabs>
-        <w:adjustRightInd w:val="0"/>
-        <w:snapToGrid w:val="0"/>
-        <w:rPr>
-          <w:rStyle w:val="aa"/>
-        </w:rPr>
-      </w:pPr>
-      <w:proofErr w:type="spellStart"/>
-      <w:r>
-        <w:rPr>
-          <w:rFonts w:ascii="微软雅黑" w:hAnsi="微软雅黑"/>
-          <w:color w:val="414141"/>
-          <w:szCs w:val="21"/>
-        </w:rPr>
-        <w:t>Github</w:t>
-      </w:r>
-      <w:proofErr w:type="spellEnd"/>
-      <w:r>
-        <w:rPr>
-          <w:rFonts w:ascii="微软雅黑" w:hAnsi="微软雅黑"/>
-          <w:color w:val="414141"/>
-          <w:szCs w:val="21"/>
-        </w:rPr>
-        <w:t>：</w:t>
-      </w:r>
       <w:hyperlink r:id="rId9" w:history="1">
         <w:r>
           <w:rPr>
             <w:rStyle w:val="aa"/>
+            <w:rFonts w:ascii="nunito-regular" w:hAnsi="nunito-regular"/>
+            <w:szCs w:val="21"/>
+            <w:shd w:val="clear" w:color="auto" w:fill="FFFFFF"/>
           </w:rPr>
-          <w:t>https://github.com/congmucc/note/blob/main/02-Code/</w:t>
-        </w:r>
-        <w:r>
-          <w:rPr>
-            <w:rStyle w:val="aa"/>
-            <w:rFonts w:hint="eastAsia"/>
-          </w:rPr>
-          <w:t>项目笔记</w:t>
-        </w:r>
-        <w:r>
-          <w:rPr>
-            <w:rStyle w:val="aa"/>
-          </w:rPr>
-          <w:t>/</w:t>
-        </w:r>
-        <w:r>
-          <w:rPr>
-            <w:rStyle w:val="aa"/>
-          </w:rPr>
-          <w:t>党务修改</w:t>
-        </w:r>
-        <w:r>
-          <w:rPr>
-            <w:rStyle w:val="aa"/>
-          </w:rPr>
-          <w:t>.md</w:t>
+          <w:t>https://github.com/congmucc/web3-wallet-web3js</w:t>
         </w:r>
       </w:hyperlink>
-      <w:r>
-        <w:rPr>
-          <w:rStyle w:val="aa"/>
-          <w:rFonts w:hint="eastAsia"/>
-        </w:rPr>
-        <w:t xml:space="preserve"> </w:t>
-      </w:r>
     </w:p>
     <w:p>
       <w:pPr>
@@ -3270,7 +2117,7 @@
           <w:noProof/>
         </w:rPr>
         <w:pict w14:anchorId="12167FFC">
-          <v:line id="_x0000_s2093" style="position:absolute;z-index:251682304;visibility:visible;mso-wrap-style:square;mso-wrap-distance-left:9pt;mso-wrap-distance-top:0;mso-wrap-distance-right:9pt;mso-wrap-distance-bottom:0;mso-position-horizontal-relative:text;mso-position-vertical-relative:text" from="0,32.3pt" to="518.75pt,32.3pt" o:gfxdata="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" strokecolor="#404040 [2429]" strokeweight="1.5pt">
+          <v:line id="_x0000_s2093" style="position:absolute;z-index:251659264;visibility:visible;mso-wrap-style:square;mso-wrap-distance-left:9pt;mso-wrap-distance-top:0;mso-wrap-distance-right:9pt;mso-wrap-distance-bottom:0;mso-position-horizontal-relative:text;mso-position-vertical-relative:text" from="0,32.3pt" to="518.75pt,32.3pt" o:gfxdata="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" strokecolor="#404040 [2429]" strokeweight="1.5pt">
             <v:stroke joinstyle="miter"/>
           </v:line>
         </w:pict>
@@ -8281,7 +7128,6 @@
   <w:style w:type="character" w:default="1" w:styleId="a0">
     <w:name w:val="Default Paragraph Font"/>
     <w:uiPriority w:val="1"/>
-    <w:semiHidden/>
     <w:unhideWhenUsed/>
   </w:style>
   <w:style w:type="table" w:default="1" w:styleId="a1">

</xml_diff>

<commit_message>
feat: M .obsidian/workspace.json 02-Code/简历/简历/区块链简历.docx, A 02-Code/简历/简历/~WRL3674.tmp
</commit_message>
<xml_diff>
--- a/02-Code/简历/简历/区块链简历.docx
+++ b/02-Code/简历/简历/区块链简历.docx
@@ -141,8 +141,19 @@
                         <w:kern w:val="0"/>
                         <w:szCs w:val="21"/>
                       </w:rPr>
-                      <w:t>：congmucc</w:t>
+                      <w:t>：</w:t>
                     </w:r>
+                    <w:proofErr w:type="spellStart"/>
+                    <w:r>
+                      <w:rPr>
+                        <w:rFonts w:ascii="微软雅黑" w:hAnsi="微软雅黑" w:hint="eastAsia"/>
+                        <w:color w:val="414141"/>
+                        <w:kern w:val="0"/>
+                        <w:szCs w:val="21"/>
+                      </w:rPr>
+                      <w:t>congmucc</w:t>
+                    </w:r>
+                    <w:proofErr w:type="spellEnd"/>
                   </w:p>
                   <w:p>
                     <w:pPr>
@@ -794,13 +805,41 @@
         </w:rPr>
         <w:t>可以使用</w:t>
       </w:r>
-      <w:r>
-        <w:rPr>
-          <w:rFonts w:ascii="微软雅黑" w:hAnsi="微软雅黑"/>
-          <w:color w:val="414141"/>
-          <w:szCs w:val="21"/>
-        </w:rPr>
-        <w:t>RainbowKit协同Wagmi进行合约开发</w:t>
+      <w:proofErr w:type="spellStart"/>
+      <w:r>
+        <w:rPr>
+          <w:rFonts w:ascii="微软雅黑" w:hAnsi="微软雅黑"/>
+          <w:color w:val="414141"/>
+          <w:szCs w:val="21"/>
+        </w:rPr>
+        <w:t>RainbowKit</w:t>
+      </w:r>
+      <w:proofErr w:type="spellEnd"/>
+      <w:r>
+        <w:rPr>
+          <w:rFonts w:ascii="微软雅黑" w:hAnsi="微软雅黑"/>
+          <w:color w:val="414141"/>
+          <w:szCs w:val="21"/>
+        </w:rPr>
+        <w:t>协同</w:t>
+      </w:r>
+      <w:proofErr w:type="spellStart"/>
+      <w:r>
+        <w:rPr>
+          <w:rFonts w:ascii="微软雅黑" w:hAnsi="微软雅黑"/>
+          <w:color w:val="414141"/>
+          <w:szCs w:val="21"/>
+        </w:rPr>
+        <w:t>Wagmi</w:t>
+      </w:r>
+      <w:proofErr w:type="spellEnd"/>
+      <w:r>
+        <w:rPr>
+          <w:rFonts w:ascii="微软雅黑" w:hAnsi="微软雅黑"/>
+          <w:color w:val="414141"/>
+          <w:szCs w:val="21"/>
+        </w:rPr>
+        <w:t>进行合约开发</w:t>
       </w:r>
     </w:p>
     <w:p>
@@ -819,45 +858,35 @@
         <w:ind w:firstLineChars="0"/>
         <w:rPr>
           <w:rFonts w:ascii="微软雅黑" w:hAnsi="微软雅黑"/>
+          <w:color w:val="414141"/>
+          <w:szCs w:val="21"/>
+        </w:rPr>
+      </w:pPr>
+      <w:r>
+        <w:rPr>
+          <w:rFonts w:ascii="微软雅黑" w:hAnsi="微软雅黑"/>
           <w:b/>
           <w:bCs/>
           <w:color w:val="414141"/>
           <w:szCs w:val="21"/>
         </w:rPr>
-      </w:pPr>
-      <w:r>
-        <w:rPr>
-          <w:rFonts w:ascii="微软雅黑" w:hAnsi="微软雅黑" w:hint="eastAsia"/>
-          <w:b/>
-          <w:bCs/>
-          <w:color w:val="414141"/>
-          <w:szCs w:val="21"/>
-        </w:rPr>
-        <w:t>基础：</w:t>
-      </w:r>
-      <w:r>
-        <w:rPr>
-          <w:rFonts w:ascii="微软雅黑" w:hAnsi="微软雅黑" w:hint="eastAsia"/>
-          <w:color w:val="414141"/>
-          <w:szCs w:val="21"/>
-        </w:rPr>
-        <w:t>熟悉</w:t>
-      </w:r>
-      <w:r>
-        <w:rPr>
-          <w:rFonts w:ascii="微软雅黑" w:hAnsi="微软雅黑"/>
-          <w:color w:val="414141"/>
-          <w:szCs w:val="21"/>
-        </w:rPr>
-        <w:t>HTML5、CSS、JavaScript、TypeScript，熟练掌握ES6语法进行开发</w:t>
-      </w:r>
-      <w:r>
-        <w:rPr>
-          <w:rFonts w:ascii="微软雅黑" w:hAnsi="微软雅黑" w:hint="eastAsia"/>
-          <w:color w:val="414141"/>
-          <w:szCs w:val="21"/>
-        </w:rPr>
-        <w:t>。</w:t>
+        <w:t>Linux</w:t>
+      </w:r>
+      <w:r>
+        <w:rPr>
+          <w:rFonts w:ascii="微软雅黑" w:hAnsi="微软雅黑"/>
+          <w:color w:val="414141"/>
+          <w:szCs w:val="21"/>
+        </w:rPr>
+        <w:t>：熟练Linux常用命令</w:t>
+      </w:r>
+      <w:r>
+        <w:rPr>
+          <w:rFonts w:ascii="微软雅黑" w:hAnsi="微软雅黑" w:hint="eastAsia"/>
+          <w:color w:val="414141"/>
+          <w:szCs w:val="21"/>
+        </w:rPr>
+        <w:t>，可在Linux下进行服务器部署，维护，排错等，如Nginx，NFS。</w:t>
       </w:r>
     </w:p>
     <w:p>
@@ -876,6 +905,245 @@
         <w:ind w:firstLineChars="0"/>
         <w:rPr>
           <w:rFonts w:ascii="微软雅黑" w:hAnsi="微软雅黑"/>
+          <w:color w:val="414141"/>
+          <w:szCs w:val="21"/>
+        </w:rPr>
+      </w:pPr>
+      <w:r>
+        <w:rPr>
+          <w:rFonts w:ascii="微软雅黑" w:hAnsi="微软雅黑" w:hint="eastAsia"/>
+          <w:b/>
+          <w:bCs/>
+          <w:color w:val="414141"/>
+          <w:szCs w:val="21"/>
+        </w:rPr>
+        <w:t>后端：</w:t>
+      </w:r>
+      <w:r>
+        <w:rPr>
+          <w:rFonts w:ascii="微软雅黑" w:hAnsi="微软雅黑" w:hint="eastAsia"/>
+          <w:color w:val="414141"/>
+          <w:szCs w:val="21"/>
+        </w:rPr>
+        <w:t>熟悉Java，Golang，可使用</w:t>
+      </w:r>
+      <w:proofErr w:type="spellStart"/>
+      <w:r>
+        <w:rPr>
+          <w:rFonts w:ascii="微软雅黑" w:hAnsi="微软雅黑" w:hint="eastAsia"/>
+          <w:color w:val="414141"/>
+          <w:szCs w:val="21"/>
+        </w:rPr>
+        <w:t>SpringBoot</w:t>
+      </w:r>
+      <w:proofErr w:type="spellEnd"/>
+      <w:r>
+        <w:rPr>
+          <w:rFonts w:ascii="微软雅黑" w:hAnsi="微软雅黑" w:hint="eastAsia"/>
+          <w:color w:val="414141"/>
+          <w:szCs w:val="21"/>
+        </w:rPr>
+        <w:t>/Cloud</w:t>
+      </w:r>
+      <w:r>
+        <w:rPr>
+          <w:rFonts w:ascii="微软雅黑" w:hAnsi="微软雅黑" w:hint="eastAsia"/>
+          <w:color w:val="414141"/>
+          <w:szCs w:val="21"/>
+        </w:rPr>
+        <w:t>、</w:t>
+      </w:r>
+      <w:r>
+        <w:rPr>
+          <w:rFonts w:ascii="微软雅黑" w:hAnsi="微软雅黑" w:hint="eastAsia"/>
+          <w:color w:val="414141"/>
+          <w:szCs w:val="21"/>
+        </w:rPr>
+        <w:t>Gin、Gorm、</w:t>
+      </w:r>
+      <w:proofErr w:type="spellStart"/>
+      <w:r>
+        <w:rPr>
+          <w:rFonts w:ascii="微软雅黑" w:hAnsi="微软雅黑" w:hint="eastAsia"/>
+          <w:color w:val="414141"/>
+          <w:szCs w:val="21"/>
+        </w:rPr>
+        <w:t>GoZero</w:t>
+      </w:r>
+      <w:proofErr w:type="spellEnd"/>
+      <w:r>
+        <w:rPr>
+          <w:rFonts w:ascii="微软雅黑" w:hAnsi="微软雅黑" w:hint="eastAsia"/>
+          <w:color w:val="414141"/>
+          <w:szCs w:val="21"/>
+        </w:rPr>
+        <w:t>进行项目开发。</w:t>
+      </w:r>
+    </w:p>
+    <w:p>
+      <w:pPr>
+        <w:pStyle w:val="a7"/>
+        <w:numPr>
+          <w:ilvl w:val="0"/>
+          <w:numId w:val="2"/>
+        </w:numPr>
+        <w:tabs>
+          <w:tab w:val="left" w:pos="3828"/>
+          <w:tab w:val="left" w:pos="7655"/>
+        </w:tabs>
+        <w:adjustRightInd w:val="0"/>
+        <w:snapToGrid w:val="0"/>
+        <w:ind w:firstLineChars="0"/>
+        <w:rPr>
+          <w:rFonts w:ascii="微软雅黑" w:hAnsi="微软雅黑"/>
+          <w:color w:val="414141"/>
+          <w:szCs w:val="21"/>
+        </w:rPr>
+      </w:pPr>
+      <w:r>
+        <w:rPr>
+          <w:rFonts w:ascii="微软雅黑" w:hAnsi="微软雅黑" w:hint="eastAsia"/>
+          <w:b/>
+          <w:bCs/>
+          <w:color w:val="414141"/>
+          <w:szCs w:val="21"/>
+        </w:rPr>
+        <w:t>数据库：</w:t>
+      </w:r>
+      <w:r>
+        <w:rPr>
+          <w:rFonts w:ascii="微软雅黑" w:hAnsi="微软雅黑"/>
+          <w:color w:val="414141"/>
+          <w:szCs w:val="21"/>
+        </w:rPr>
+        <w:t>熟练使用</w:t>
+      </w:r>
+      <w:proofErr w:type="spellStart"/>
+      <w:r>
+        <w:rPr>
+          <w:rFonts w:ascii="微软雅黑" w:hAnsi="微软雅黑"/>
+          <w:color w:val="414141"/>
+          <w:szCs w:val="21"/>
+        </w:rPr>
+        <w:t>Mysql</w:t>
+      </w:r>
+      <w:proofErr w:type="spellEnd"/>
+      <w:r>
+        <w:rPr>
+          <w:rFonts w:ascii="微软雅黑" w:hAnsi="微软雅黑"/>
+          <w:color w:val="414141"/>
+          <w:szCs w:val="21"/>
+        </w:rPr>
+        <w:t>、Redis</w:t>
+      </w:r>
+      <w:r>
+        <w:rPr>
+          <w:rFonts w:ascii="微软雅黑" w:hAnsi="微软雅黑" w:hint="eastAsia"/>
+          <w:color w:val="414141"/>
+          <w:szCs w:val="21"/>
+        </w:rPr>
+        <w:t>、MongoDB</w:t>
+      </w:r>
+      <w:r>
+        <w:rPr>
+          <w:rFonts w:ascii="微软雅黑" w:hAnsi="微软雅黑"/>
+          <w:color w:val="414141"/>
+          <w:szCs w:val="21"/>
+        </w:rPr>
+        <w:t>等数据库进行项目开发</w:t>
+      </w:r>
+      <w:r>
+        <w:rPr>
+          <w:rFonts w:ascii="微软雅黑" w:hAnsi="微软雅黑" w:hint="eastAsia"/>
+          <w:color w:val="414141"/>
+          <w:szCs w:val="21"/>
+        </w:rPr>
+        <w:t>。</w:t>
+      </w:r>
+    </w:p>
+    <w:p>
+      <w:pPr>
+        <w:pStyle w:val="a7"/>
+        <w:numPr>
+          <w:ilvl w:val="0"/>
+          <w:numId w:val="2"/>
+        </w:numPr>
+        <w:tabs>
+          <w:tab w:val="left" w:pos="3828"/>
+          <w:tab w:val="left" w:pos="7655"/>
+        </w:tabs>
+        <w:adjustRightInd w:val="0"/>
+        <w:snapToGrid w:val="0"/>
+        <w:ind w:firstLineChars="0"/>
+        <w:rPr>
+          <w:rFonts w:ascii="微软雅黑" w:hAnsi="微软雅黑"/>
+          <w:b/>
+          <w:bCs/>
+          <w:color w:val="414141"/>
+          <w:szCs w:val="21"/>
+        </w:rPr>
+      </w:pPr>
+      <w:r>
+        <w:rPr>
+          <w:rFonts w:ascii="微软雅黑" w:hAnsi="微软雅黑" w:hint="eastAsia"/>
+          <w:b/>
+          <w:bCs/>
+          <w:color w:val="414141"/>
+          <w:szCs w:val="21"/>
+        </w:rPr>
+        <w:t>前端</w:t>
+      </w:r>
+      <w:r>
+        <w:rPr>
+          <w:rFonts w:ascii="微软雅黑" w:hAnsi="微软雅黑" w:hint="eastAsia"/>
+          <w:b/>
+          <w:bCs/>
+          <w:color w:val="414141"/>
+          <w:szCs w:val="21"/>
+        </w:rPr>
+        <w:t>：</w:t>
+      </w:r>
+      <w:r>
+        <w:rPr>
+          <w:rFonts w:ascii="微软雅黑" w:hAnsi="微软雅黑" w:hint="eastAsia"/>
+          <w:color w:val="414141"/>
+          <w:szCs w:val="21"/>
+        </w:rPr>
+        <w:t>熟悉</w:t>
+      </w:r>
+      <w:r>
+        <w:rPr>
+          <w:rFonts w:ascii="微软雅黑" w:hAnsi="微软雅黑"/>
+          <w:color w:val="414141"/>
+          <w:szCs w:val="21"/>
+        </w:rPr>
+        <w:t>HTML5、CSS、JavaScript、TypeScript，熟练掌握ES6语法进行开发</w:t>
+      </w:r>
+      <w:r>
+        <w:rPr>
+          <w:rFonts w:ascii="微软雅黑" w:hAnsi="微软雅黑" w:hint="eastAsia"/>
+          <w:color w:val="414141"/>
+          <w:szCs w:val="21"/>
+        </w:rPr>
+        <w:t>。</w:t>
+      </w:r>
+    </w:p>
+    <w:p>
+      <w:pPr>
+        <w:pStyle w:val="a7"/>
+        <w:numPr>
+          <w:ilvl w:val="0"/>
+          <w:numId w:val="2"/>
+        </w:numPr>
+        <w:tabs>
+          <w:tab w:val="left" w:pos="3828"/>
+          <w:tab w:val="left" w:pos="7655"/>
+        </w:tabs>
+        <w:adjustRightInd w:val="0"/>
+        <w:snapToGrid w:val="0"/>
+        <w:ind w:firstLineChars="0"/>
+        <w:rPr>
+          <w:rFonts w:ascii="微软雅黑" w:hAnsi="微软雅黑"/>
           <w:b/>
           <w:bCs/>
           <w:color w:val="414141"/>
@@ -927,15 +1195,7 @@
           <w:color w:val="414141"/>
           <w:szCs w:val="21"/>
         </w:rPr>
-        <w:t>React，</w:t>
-      </w:r>
-      <w:r>
-        <w:rPr>
-          <w:rFonts w:ascii="微软雅黑" w:hAnsi="微软雅黑" w:hint="eastAsia"/>
-          <w:color w:val="414141"/>
-          <w:szCs w:val="21"/>
-        </w:rPr>
-        <w:t>具有</w:t>
+        <w:t>React，具有</w:t>
       </w:r>
       <w:r>
         <w:rPr>
@@ -953,6 +1213,7 @@
         </w:rPr>
         <w:t>和</w:t>
       </w:r>
+      <w:proofErr w:type="spellStart"/>
       <w:r>
         <w:rPr>
           <w:rFonts w:ascii="微软雅黑" w:hAnsi="微软雅黑"/>
@@ -961,6 +1222,7 @@
         </w:rPr>
         <w:t>Uniapp</w:t>
       </w:r>
+      <w:proofErr w:type="spellEnd"/>
       <w:r>
         <w:rPr>
           <w:rFonts w:ascii="微软雅黑" w:hAnsi="微软雅黑" w:hint="eastAsia"/>
@@ -998,30 +1260,60 @@
           <w:szCs w:val="21"/>
         </w:rPr>
       </w:pPr>
-      <w:r>
-        <w:rPr>
-          <w:rFonts w:ascii="微软雅黑" w:hAnsi="微软雅黑" w:hint="eastAsia"/>
-          <w:color w:val="414141"/>
-          <w:szCs w:val="21"/>
-        </w:rPr>
-        <w:t>熟悉第三方组件，如</w:t>
-      </w:r>
-      <w:r>
-        <w:rPr>
-          <w:rFonts w:ascii="微软雅黑" w:hAnsi="微软雅黑"/>
-          <w:color w:val="414141"/>
-          <w:szCs w:val="21"/>
-        </w:rPr>
-        <w:t>Element-Plus、Antd</w:t>
-      </w:r>
-      <w:r>
-        <w:rPr>
-          <w:rFonts w:ascii="微软雅黑" w:hAnsi="微软雅黑" w:hint="eastAsia"/>
-          <w:color w:val="414141"/>
-          <w:szCs w:val="21"/>
-        </w:rPr>
-        <w:t>、Echarts</w:t>
-      </w:r>
+      <w:proofErr w:type="gramStart"/>
+      <w:r>
+        <w:rPr>
+          <w:rFonts w:ascii="微软雅黑" w:hAnsi="微软雅黑" w:hint="eastAsia"/>
+          <w:color w:val="414141"/>
+          <w:szCs w:val="21"/>
+        </w:rPr>
+        <w:t>熟悉第三</w:t>
+      </w:r>
+      <w:proofErr w:type="gramEnd"/>
+      <w:r>
+        <w:rPr>
+          <w:rFonts w:ascii="微软雅黑" w:hAnsi="微软雅黑" w:hint="eastAsia"/>
+          <w:color w:val="414141"/>
+          <w:szCs w:val="21"/>
+        </w:rPr>
+        <w:t>方组件，如</w:t>
+      </w:r>
+      <w:r>
+        <w:rPr>
+          <w:rFonts w:ascii="微软雅黑" w:hAnsi="微软雅黑"/>
+          <w:color w:val="414141"/>
+          <w:szCs w:val="21"/>
+        </w:rPr>
+        <w:t>Element-Plus、</w:t>
+      </w:r>
+      <w:proofErr w:type="spellStart"/>
+      <w:r>
+        <w:rPr>
+          <w:rFonts w:ascii="微软雅黑" w:hAnsi="微软雅黑"/>
+          <w:color w:val="414141"/>
+          <w:szCs w:val="21"/>
+        </w:rPr>
+        <w:t>Antd</w:t>
+      </w:r>
+      <w:proofErr w:type="spellEnd"/>
+      <w:r>
+        <w:rPr>
+          <w:rFonts w:ascii="微软雅黑" w:hAnsi="微软雅黑" w:hint="eastAsia"/>
+          <w:color w:val="414141"/>
+          <w:szCs w:val="21"/>
+        </w:rPr>
+        <w:t>、</w:t>
+      </w:r>
+      <w:proofErr w:type="spellStart"/>
+      <w:r>
+        <w:rPr>
+          <w:rFonts w:ascii="微软雅黑" w:hAnsi="微软雅黑" w:hint="eastAsia"/>
+          <w:color w:val="414141"/>
+          <w:szCs w:val="21"/>
+        </w:rPr>
+        <w:t>Echarts</w:t>
+      </w:r>
+      <w:proofErr w:type="spellEnd"/>
       <w:r>
         <w:rPr>
           <w:rFonts w:ascii="微软雅黑" w:hAnsi="微软雅黑"/>
@@ -1029,179 +1321,6 @@
           <w:szCs w:val="21"/>
         </w:rPr>
         <w:t>协同Vue、React进行组件化开发。</w:t>
-      </w:r>
-    </w:p>
-    <w:p>
-      <w:pPr>
-        <w:pStyle w:val="a7"/>
-        <w:numPr>
-          <w:ilvl w:val="0"/>
-          <w:numId w:val="2"/>
-        </w:numPr>
-        <w:tabs>
-          <w:tab w:val="left" w:pos="3828"/>
-          <w:tab w:val="left" w:pos="7655"/>
-        </w:tabs>
-        <w:adjustRightInd w:val="0"/>
-        <w:snapToGrid w:val="0"/>
-        <w:ind w:firstLineChars="0"/>
-        <w:rPr>
-          <w:rFonts w:ascii="微软雅黑" w:hAnsi="微软雅黑"/>
-          <w:color w:val="414141"/>
-          <w:szCs w:val="21"/>
-        </w:rPr>
-      </w:pPr>
-      <w:r>
-        <w:rPr>
-          <w:rFonts w:ascii="微软雅黑" w:hAnsi="微软雅黑"/>
-          <w:b/>
-          <w:bCs/>
-          <w:color w:val="414141"/>
-          <w:szCs w:val="21"/>
-        </w:rPr>
-        <w:t>Linux</w:t>
-      </w:r>
-      <w:r>
-        <w:rPr>
-          <w:rFonts w:ascii="微软雅黑" w:hAnsi="微软雅黑"/>
-          <w:color w:val="414141"/>
-          <w:szCs w:val="21"/>
-        </w:rPr>
-        <w:t>：熟练Linux常用命令</w:t>
-      </w:r>
-      <w:r>
-        <w:rPr>
-          <w:rFonts w:ascii="微软雅黑" w:hAnsi="微软雅黑" w:hint="eastAsia"/>
-          <w:color w:val="414141"/>
-          <w:szCs w:val="21"/>
-        </w:rPr>
-        <w:t>，可在Linux下进行服务器部署，维护，排错等，如Nginx，NFS。</w:t>
-      </w:r>
-    </w:p>
-    <w:p>
-      <w:pPr>
-        <w:pStyle w:val="a7"/>
-        <w:numPr>
-          <w:ilvl w:val="0"/>
-          <w:numId w:val="2"/>
-        </w:numPr>
-        <w:tabs>
-          <w:tab w:val="left" w:pos="3828"/>
-          <w:tab w:val="left" w:pos="7655"/>
-        </w:tabs>
-        <w:adjustRightInd w:val="0"/>
-        <w:snapToGrid w:val="0"/>
-        <w:ind w:firstLineChars="0"/>
-        <w:rPr>
-          <w:rFonts w:ascii="微软雅黑" w:hAnsi="微软雅黑"/>
-          <w:color w:val="414141"/>
-          <w:szCs w:val="21"/>
-        </w:rPr>
-      </w:pPr>
-      <w:r>
-        <w:rPr>
-          <w:rFonts w:ascii="微软雅黑" w:hAnsi="微软雅黑" w:hint="eastAsia"/>
-          <w:b/>
-          <w:bCs/>
-          <w:color w:val="414141"/>
-          <w:szCs w:val="21"/>
-        </w:rPr>
-        <w:t>后端：</w:t>
-      </w:r>
-      <w:r>
-        <w:rPr>
-          <w:rFonts w:ascii="微软雅黑" w:hAnsi="微软雅黑" w:hint="eastAsia"/>
-          <w:color w:val="414141"/>
-          <w:szCs w:val="21"/>
-        </w:rPr>
-        <w:t>熟悉Java，Golang，可使用SpringBoot/Cloud</w:t>
-      </w:r>
-      <w:r>
-        <w:rPr>
-          <w:rFonts w:ascii="微软雅黑" w:hAnsi="微软雅黑" w:hint="eastAsia"/>
-          <w:color w:val="414141"/>
-          <w:szCs w:val="21"/>
-        </w:rPr>
-        <w:t>、</w:t>
-      </w:r>
-      <w:r>
-        <w:rPr>
-          <w:rFonts w:ascii="微软雅黑" w:hAnsi="微软雅黑" w:hint="eastAsia"/>
-          <w:color w:val="414141"/>
-          <w:szCs w:val="21"/>
-        </w:rPr>
-        <w:t>Gin、Gorm、GoZero</w:t>
-      </w:r>
-      <w:r>
-        <w:rPr>
-          <w:rFonts w:ascii="微软雅黑" w:hAnsi="微软雅黑" w:hint="eastAsia"/>
-          <w:color w:val="414141"/>
-          <w:szCs w:val="21"/>
-        </w:rPr>
-        <w:t>进行项目开发。</w:t>
-      </w:r>
-    </w:p>
-    <w:p>
-      <w:pPr>
-        <w:pStyle w:val="a7"/>
-        <w:numPr>
-          <w:ilvl w:val="0"/>
-          <w:numId w:val="2"/>
-        </w:numPr>
-        <w:tabs>
-          <w:tab w:val="left" w:pos="3828"/>
-          <w:tab w:val="left" w:pos="7655"/>
-        </w:tabs>
-        <w:adjustRightInd w:val="0"/>
-        <w:snapToGrid w:val="0"/>
-        <w:ind w:firstLineChars="0"/>
-        <w:rPr>
-          <w:rFonts w:ascii="微软雅黑" w:hAnsi="微软雅黑"/>
-          <w:color w:val="414141"/>
-          <w:szCs w:val="21"/>
-        </w:rPr>
-      </w:pPr>
-      <w:r>
-        <w:rPr>
-          <w:rFonts w:ascii="微软雅黑" w:hAnsi="微软雅黑" w:hint="eastAsia"/>
-          <w:b/>
-          <w:bCs/>
-          <w:color w:val="414141"/>
-          <w:szCs w:val="21"/>
-        </w:rPr>
-        <w:t>数据库：</w:t>
-      </w:r>
-      <w:r>
-        <w:rPr>
-          <w:rFonts w:ascii="微软雅黑" w:hAnsi="微软雅黑"/>
-          <w:color w:val="414141"/>
-          <w:szCs w:val="21"/>
-        </w:rPr>
-        <w:t>熟练使用Mysql、Redis</w:t>
-      </w:r>
-      <w:r>
-        <w:rPr>
-          <w:rFonts w:ascii="微软雅黑" w:hAnsi="微软雅黑" w:hint="eastAsia"/>
-          <w:color w:val="414141"/>
-          <w:szCs w:val="21"/>
-        </w:rPr>
-        <w:t>、MongoDB</w:t>
-      </w:r>
-      <w:r>
-        <w:rPr>
-          <w:rFonts w:ascii="微软雅黑" w:hAnsi="微软雅黑"/>
-          <w:color w:val="414141"/>
-          <w:szCs w:val="21"/>
-        </w:rPr>
-        <w:t>等数据库进行项目开发</w:t>
-      </w:r>
-      <w:r>
-        <w:rPr>
-          <w:rFonts w:ascii="微软雅黑" w:hAnsi="微软雅黑" w:hint="eastAsia"/>
-          <w:color w:val="414141"/>
-          <w:szCs w:val="21"/>
-        </w:rPr>
-        <w:t>。</w:t>
       </w:r>
     </w:p>
     <w:p>
@@ -1431,7 +1550,25 @@
           <w:color w:val="414141"/>
           <w:szCs w:val="21"/>
         </w:rPr>
-        <w:t>独立设计百万级数据同步，对脏数据进行过滤，对高性能进行深度思考。</w:t>
+        <w:t>独立设计百万级数据同步，对</w:t>
+      </w:r>
+      <w:proofErr w:type="gramStart"/>
+      <w:r>
+        <w:rPr>
+          <w:rFonts w:ascii="微软雅黑" w:hAnsi="微软雅黑" w:hint="eastAsia"/>
+          <w:color w:val="414141"/>
+          <w:szCs w:val="21"/>
+        </w:rPr>
+        <w:t>脏数据</w:t>
+      </w:r>
+      <w:proofErr w:type="gramEnd"/>
+      <w:r>
+        <w:rPr>
+          <w:rFonts w:ascii="微软雅黑" w:hAnsi="微软雅黑" w:hint="eastAsia"/>
+          <w:color w:val="414141"/>
+          <w:szCs w:val="21"/>
+        </w:rPr>
+        <w:t>进行过滤，对高性能进行深度思考。</w:t>
       </w:r>
     </w:p>
     <w:p>
@@ -1510,7 +1647,25 @@
           <w:color w:val="414141"/>
           <w:szCs w:val="21"/>
         </w:rPr>
-        <w:t>参与FlinkCDC的部署和使用。</w:t>
+        <w:t>参与</w:t>
+      </w:r>
+      <w:proofErr w:type="spellStart"/>
+      <w:r>
+        <w:rPr>
+          <w:rFonts w:ascii="微软雅黑" w:hAnsi="微软雅黑" w:hint="eastAsia"/>
+          <w:color w:val="414141"/>
+          <w:szCs w:val="21"/>
+        </w:rPr>
+        <w:t>FlinkCDC</w:t>
+      </w:r>
+      <w:proofErr w:type="spellEnd"/>
+      <w:r>
+        <w:rPr>
+          <w:rFonts w:ascii="微软雅黑" w:hAnsi="微软雅黑" w:hint="eastAsia"/>
+          <w:color w:val="414141"/>
+          <w:szCs w:val="21"/>
+        </w:rPr>
+        <w:t>的部署和使用。</w:t>
       </w:r>
     </w:p>
     <w:p>
@@ -1774,6 +1929,7 @@
         </w:rPr>
         <w:t>仿</w:t>
       </w:r>
+      <w:proofErr w:type="spellStart"/>
       <w:r>
         <w:rPr>
           <w:rFonts w:ascii="nunito-regular" w:hAnsi="nunito-regular" w:hint="eastAsia"/>
@@ -1783,6 +1939,7 @@
         </w:rPr>
         <w:t>MateMask</w:t>
       </w:r>
+      <w:proofErr w:type="spellEnd"/>
       <w:r>
         <w:rPr>
           <w:rFonts w:ascii="nunito-regular" w:hAnsi="nunito-regular" w:hint="eastAsia"/>
@@ -1819,6 +1976,7 @@
         </w:rPr>
         <w:t>测试网如</w:t>
       </w:r>
+      <w:proofErr w:type="spellStart"/>
       <w:r>
         <w:rPr>
           <w:rFonts w:ascii="nunito-regular" w:hAnsi="nunito-regular"/>
@@ -1828,6 +1986,7 @@
         </w:rPr>
         <w:t>Sepolia</w:t>
       </w:r>
+      <w:proofErr w:type="spellEnd"/>
       <w:r>
         <w:rPr>
           <w:rFonts w:ascii="nunito-regular" w:hAnsi="nunito-regular"/>
@@ -1885,8 +2044,21 @@
           <w:szCs w:val="21"/>
           <w:shd w:val="clear" w:color="auto" w:fill="FFFFFF"/>
         </w:rPr>
-        <w:t>技术栈</w:t>
-      </w:r>
+        <w:t>技术</w:t>
+      </w:r>
+      <w:proofErr w:type="gramStart"/>
+      <w:r>
+        <w:rPr>
+          <w:rFonts w:ascii="nunito-regular" w:hAnsi="nunito-regular"/>
+          <w:b/>
+          <w:bCs/>
+          <w:color w:val="020202"/>
+          <w:szCs w:val="21"/>
+          <w:shd w:val="clear" w:color="auto" w:fill="FFFFFF"/>
+        </w:rPr>
+        <w:t>栈</w:t>
+      </w:r>
+      <w:proofErr w:type="gramEnd"/>
       <w:r>
         <w:rPr>
           <w:rFonts w:ascii="nunito-regular" w:hAnsi="nunito-regular"/>
@@ -1960,7 +2132,25 @@
           <w:color w:val="414141"/>
           <w:szCs w:val="21"/>
         </w:rPr>
-        <w:t>通过助记词创建账户</w:t>
+        <w:t>通过助记</w:t>
+      </w:r>
+      <w:proofErr w:type="gramStart"/>
+      <w:r>
+        <w:rPr>
+          <w:rFonts w:ascii="微软雅黑" w:hAnsi="微软雅黑" w:hint="eastAsia"/>
+          <w:color w:val="414141"/>
+          <w:szCs w:val="21"/>
+        </w:rPr>
+        <w:t>词创建</w:t>
+      </w:r>
+      <w:proofErr w:type="gramEnd"/>
+      <w:r>
+        <w:rPr>
+          <w:rFonts w:ascii="微软雅黑" w:hAnsi="微软雅黑" w:hint="eastAsia"/>
+          <w:color w:val="414141"/>
+          <w:szCs w:val="21"/>
+        </w:rPr>
+        <w:t>账户</w:t>
       </w:r>
       <w:r>
         <w:rPr>
@@ -2154,6 +2344,7 @@
           <w:szCs w:val="21"/>
         </w:rPr>
       </w:pPr>
+      <w:proofErr w:type="gramStart"/>
       <w:r>
         <w:rPr>
           <w:rFonts w:ascii="微软雅黑" w:hAnsi="微软雅黑" w:hint="eastAsia"/>
@@ -2162,6 +2353,7 @@
         </w:rPr>
         <w:t>蓝桥杯</w:t>
       </w:r>
+      <w:proofErr w:type="gramEnd"/>
       <w:r>
         <w:rPr>
           <w:rFonts w:ascii="微软雅黑" w:hAnsi="微软雅黑" w:hint="eastAsia"/>

</xml_diff>

<commit_message>
feat: M .obsidian/workspace.json 02-Code/简历/简历/区块链简历.docx, D 02-Code/简历/简历/~$区块链简历.docx 02-Code/简历/简历/~WRL3674.tmp
</commit_message>
<xml_diff>
--- a/02-Code/简历/简历/区块链简历.docx
+++ b/02-Code/简历/简历/区块链简历.docx
@@ -141,19 +141,8 @@
                         <w:kern w:val="0"/>
                         <w:szCs w:val="21"/>
                       </w:rPr>
-                      <w:t>：</w:t>
+                      <w:t>：congmucc</w:t>
                     </w:r>
-                    <w:proofErr w:type="spellStart"/>
-                    <w:r>
-                      <w:rPr>
-                        <w:rFonts w:ascii="微软雅黑" w:hAnsi="微软雅黑" w:hint="eastAsia"/>
-                        <w:color w:val="414141"/>
-                        <w:kern w:val="0"/>
-                        <w:szCs w:val="21"/>
-                      </w:rPr>
-                      <w:t>congmucc</w:t>
-                    </w:r>
-                    <w:proofErr w:type="spellEnd"/>
                   </w:p>
                   <w:p>
                     <w:pPr>
@@ -805,41 +794,13 @@
         </w:rPr>
         <w:t>可以使用</w:t>
       </w:r>
-      <w:proofErr w:type="spellStart"/>
       <w:r>
         <w:rPr>
           <w:rFonts w:ascii="微软雅黑" w:hAnsi="微软雅黑"/>
           <w:color w:val="414141"/>
           <w:szCs w:val="21"/>
         </w:rPr>
-        <w:t>RainbowKit</w:t>
-      </w:r>
-      <w:proofErr w:type="spellEnd"/>
-      <w:r>
-        <w:rPr>
-          <w:rFonts w:ascii="微软雅黑" w:hAnsi="微软雅黑"/>
-          <w:color w:val="414141"/>
-          <w:szCs w:val="21"/>
-        </w:rPr>
-        <w:t>协同</w:t>
-      </w:r>
-      <w:proofErr w:type="spellStart"/>
-      <w:r>
-        <w:rPr>
-          <w:rFonts w:ascii="微软雅黑" w:hAnsi="微软雅黑"/>
-          <w:color w:val="414141"/>
-          <w:szCs w:val="21"/>
-        </w:rPr>
-        <w:t>Wagmi</w:t>
-      </w:r>
-      <w:proofErr w:type="spellEnd"/>
-      <w:r>
-        <w:rPr>
-          <w:rFonts w:ascii="微软雅黑" w:hAnsi="微软雅黑"/>
-          <w:color w:val="414141"/>
-          <w:szCs w:val="21"/>
-        </w:rPr>
-        <w:t>进行合约开发</w:t>
+        <w:t>RainbowKit协同Wagmi进行合约开发</w:t>
       </w:r>
     </w:p>
     <w:p>
@@ -925,52 +886,24 @@
           <w:color w:val="414141"/>
           <w:szCs w:val="21"/>
         </w:rPr>
-        <w:t>熟悉Java，Golang，可使用</w:t>
-      </w:r>
-      <w:proofErr w:type="spellStart"/>
+        <w:t>熟悉Java，Golang</w:t>
+      </w:r>
       <w:r>
         <w:rPr>
           <w:rFonts w:ascii="微软雅黑" w:hAnsi="微软雅黑" w:hint="eastAsia"/>
           <w:color w:val="414141"/>
           <w:szCs w:val="21"/>
         </w:rPr>
-        <w:t>SpringBoot</w:t>
-      </w:r>
-      <w:proofErr w:type="spellEnd"/>
+        <w:t>，可使用</w:t>
+      </w:r>
       <w:r>
         <w:rPr>
           <w:rFonts w:ascii="微软雅黑" w:hAnsi="微软雅黑" w:hint="eastAsia"/>
           <w:color w:val="414141"/>
           <w:szCs w:val="21"/>
         </w:rPr>
-        <w:t>/Cloud</w:t>
-      </w:r>
-      <w:r>
-        <w:rPr>
-          <w:rFonts w:ascii="微软雅黑" w:hAnsi="微软雅黑" w:hint="eastAsia"/>
-          <w:color w:val="414141"/>
-          <w:szCs w:val="21"/>
-        </w:rPr>
-        <w:t>、</w:t>
-      </w:r>
-      <w:r>
-        <w:rPr>
-          <w:rFonts w:ascii="微软雅黑" w:hAnsi="微软雅黑" w:hint="eastAsia"/>
-          <w:color w:val="414141"/>
-          <w:szCs w:val="21"/>
-        </w:rPr>
-        <w:t>Gin、Gorm、</w:t>
-      </w:r>
-      <w:proofErr w:type="spellStart"/>
-      <w:r>
-        <w:rPr>
-          <w:rFonts w:ascii="微软雅黑" w:hAnsi="微软雅黑" w:hint="eastAsia"/>
-          <w:color w:val="414141"/>
-          <w:szCs w:val="21"/>
-        </w:rPr>
-        <w:t>GoZero</w:t>
-      </w:r>
-      <w:proofErr w:type="spellEnd"/>
+        <w:t>Gin、Gorm、GoZero</w:t>
+      </w:r>
       <w:r>
         <w:rPr>
           <w:rFonts w:ascii="微软雅黑" w:hAnsi="微软雅黑" w:hint="eastAsia"/>
@@ -1016,25 +949,7 @@
           <w:color w:val="414141"/>
           <w:szCs w:val="21"/>
         </w:rPr>
-        <w:t>熟练使用</w:t>
-      </w:r>
-      <w:proofErr w:type="spellStart"/>
-      <w:r>
-        <w:rPr>
-          <w:rFonts w:ascii="微软雅黑" w:hAnsi="微软雅黑"/>
-          <w:color w:val="414141"/>
-          <w:szCs w:val="21"/>
-        </w:rPr>
-        <w:t>Mysql</w:t>
-      </w:r>
-      <w:proofErr w:type="spellEnd"/>
-      <w:r>
-        <w:rPr>
-          <w:rFonts w:ascii="微软雅黑" w:hAnsi="微软雅黑"/>
-          <w:color w:val="414141"/>
-          <w:szCs w:val="21"/>
-        </w:rPr>
-        <w:t>、Redis</w:t>
+        <w:t>熟练使用Mysql、Redis</w:t>
       </w:r>
       <w:r>
         <w:rPr>
@@ -1213,7 +1128,6 @@
         </w:rPr>
         <w:t>和</w:t>
       </w:r>
-      <w:proofErr w:type="spellStart"/>
       <w:r>
         <w:rPr>
           <w:rFonts w:ascii="微软雅黑" w:hAnsi="微软雅黑"/>
@@ -1222,7 +1136,6 @@
         </w:rPr>
         <w:t>Uniapp</w:t>
       </w:r>
-      <w:proofErr w:type="spellEnd"/>
       <w:r>
         <w:rPr>
           <w:rFonts w:ascii="微软雅黑" w:hAnsi="微软雅黑" w:hint="eastAsia"/>
@@ -1260,60 +1173,30 @@
           <w:szCs w:val="21"/>
         </w:rPr>
       </w:pPr>
-      <w:proofErr w:type="gramStart"/>
       <w:r>
         <w:rPr>
           <w:rFonts w:ascii="微软雅黑" w:hAnsi="微软雅黑" w:hint="eastAsia"/>
           <w:color w:val="414141"/>
           <w:szCs w:val="21"/>
         </w:rPr>
-        <w:t>熟悉第三</w:t>
-      </w:r>
-      <w:proofErr w:type="gramEnd"/>
+        <w:t>熟悉第三方组件，如</w:t>
+      </w:r>
+      <w:r>
+        <w:rPr>
+          <w:rFonts w:ascii="微软雅黑" w:hAnsi="微软雅黑"/>
+          <w:color w:val="414141"/>
+          <w:szCs w:val="21"/>
+        </w:rPr>
+        <w:t>Element-Plus、Antd</w:t>
+      </w:r>
       <w:r>
         <w:rPr>
           <w:rFonts w:ascii="微软雅黑" w:hAnsi="微软雅黑" w:hint="eastAsia"/>
           <w:color w:val="414141"/>
           <w:szCs w:val="21"/>
         </w:rPr>
-        <w:t>方组件，如</w:t>
-      </w:r>
-      <w:r>
-        <w:rPr>
-          <w:rFonts w:ascii="微软雅黑" w:hAnsi="微软雅黑"/>
-          <w:color w:val="414141"/>
-          <w:szCs w:val="21"/>
-        </w:rPr>
-        <w:t>Element-Plus、</w:t>
-      </w:r>
-      <w:proofErr w:type="spellStart"/>
-      <w:r>
-        <w:rPr>
-          <w:rFonts w:ascii="微软雅黑" w:hAnsi="微软雅黑"/>
-          <w:color w:val="414141"/>
-          <w:szCs w:val="21"/>
-        </w:rPr>
-        <w:t>Antd</w:t>
-      </w:r>
-      <w:proofErr w:type="spellEnd"/>
-      <w:r>
-        <w:rPr>
-          <w:rFonts w:ascii="微软雅黑" w:hAnsi="微软雅黑" w:hint="eastAsia"/>
-          <w:color w:val="414141"/>
-          <w:szCs w:val="21"/>
-        </w:rPr>
-        <w:t>、</w:t>
-      </w:r>
-      <w:proofErr w:type="spellStart"/>
-      <w:r>
-        <w:rPr>
-          <w:rFonts w:ascii="微软雅黑" w:hAnsi="微软雅黑" w:hint="eastAsia"/>
-          <w:color w:val="414141"/>
-          <w:szCs w:val="21"/>
-        </w:rPr>
-        <w:t>Echarts</w:t>
-      </w:r>
-      <w:proofErr w:type="spellEnd"/>
+        <w:t>、Echarts</w:t>
+      </w:r>
       <w:r>
         <w:rPr>
           <w:rFonts w:ascii="微软雅黑" w:hAnsi="微软雅黑"/>
@@ -1550,25 +1433,7 @@
           <w:color w:val="414141"/>
           <w:szCs w:val="21"/>
         </w:rPr>
-        <w:t>独立设计百万级数据同步，对</w:t>
-      </w:r>
-      <w:proofErr w:type="gramStart"/>
-      <w:r>
-        <w:rPr>
-          <w:rFonts w:ascii="微软雅黑" w:hAnsi="微软雅黑" w:hint="eastAsia"/>
-          <w:color w:val="414141"/>
-          <w:szCs w:val="21"/>
-        </w:rPr>
-        <w:t>脏数据</w:t>
-      </w:r>
-      <w:proofErr w:type="gramEnd"/>
-      <w:r>
-        <w:rPr>
-          <w:rFonts w:ascii="微软雅黑" w:hAnsi="微软雅黑" w:hint="eastAsia"/>
-          <w:color w:val="414141"/>
-          <w:szCs w:val="21"/>
-        </w:rPr>
-        <w:t>进行过滤，对高性能进行深度思考。</w:t>
+        <w:t>独立设计百万级数据同步，对脏数据进行过滤，对高性能进行深度思考。</w:t>
       </w:r>
     </w:p>
     <w:p>
@@ -1647,25 +1512,7 @@
           <w:color w:val="414141"/>
           <w:szCs w:val="21"/>
         </w:rPr>
-        <w:t>参与</w:t>
-      </w:r>
-      <w:proofErr w:type="spellStart"/>
-      <w:r>
-        <w:rPr>
-          <w:rFonts w:ascii="微软雅黑" w:hAnsi="微软雅黑" w:hint="eastAsia"/>
-          <w:color w:val="414141"/>
-          <w:szCs w:val="21"/>
-        </w:rPr>
-        <w:t>FlinkCDC</w:t>
-      </w:r>
-      <w:proofErr w:type="spellEnd"/>
-      <w:r>
-        <w:rPr>
-          <w:rFonts w:ascii="微软雅黑" w:hAnsi="微软雅黑" w:hint="eastAsia"/>
-          <w:color w:val="414141"/>
-          <w:szCs w:val="21"/>
-        </w:rPr>
-        <w:t>的部署和使用。</w:t>
+        <w:t>参与FlinkCDC的部署和使用。</w:t>
       </w:r>
     </w:p>
     <w:p>
@@ -1929,7 +1776,6 @@
         </w:rPr>
         <w:t>仿</w:t>
       </w:r>
-      <w:proofErr w:type="spellStart"/>
       <w:r>
         <w:rPr>
           <w:rFonts w:ascii="nunito-regular" w:hAnsi="nunito-regular" w:hint="eastAsia"/>
@@ -1939,7 +1785,6 @@
         </w:rPr>
         <w:t>MateMask</w:t>
       </w:r>
-      <w:proofErr w:type="spellEnd"/>
       <w:r>
         <w:rPr>
           <w:rFonts w:ascii="nunito-regular" w:hAnsi="nunito-regular" w:hint="eastAsia"/>
@@ -1976,7 +1821,6 @@
         </w:rPr>
         <w:t>测试网如</w:t>
       </w:r>
-      <w:proofErr w:type="spellStart"/>
       <w:r>
         <w:rPr>
           <w:rFonts w:ascii="nunito-regular" w:hAnsi="nunito-regular"/>
@@ -1986,7 +1830,6 @@
         </w:rPr>
         <w:t>Sepolia</w:t>
       </w:r>
-      <w:proofErr w:type="spellEnd"/>
       <w:r>
         <w:rPr>
           <w:rFonts w:ascii="nunito-regular" w:hAnsi="nunito-regular"/>
@@ -2044,21 +1887,8 @@
           <w:szCs w:val="21"/>
           <w:shd w:val="clear" w:color="auto" w:fill="FFFFFF"/>
         </w:rPr>
-        <w:t>技术</w:t>
-      </w:r>
-      <w:proofErr w:type="gramStart"/>
-      <w:r>
-        <w:rPr>
-          <w:rFonts w:ascii="nunito-regular" w:hAnsi="nunito-regular"/>
-          <w:b/>
-          <w:bCs/>
-          <w:color w:val="020202"/>
-          <w:szCs w:val="21"/>
-          <w:shd w:val="clear" w:color="auto" w:fill="FFFFFF"/>
-        </w:rPr>
-        <w:t>栈</w:t>
-      </w:r>
-      <w:proofErr w:type="gramEnd"/>
+        <w:t>技术栈</w:t>
+      </w:r>
       <w:r>
         <w:rPr>
           <w:rFonts w:ascii="nunito-regular" w:hAnsi="nunito-regular"/>
@@ -2132,25 +1962,7 @@
           <w:color w:val="414141"/>
           <w:szCs w:val="21"/>
         </w:rPr>
-        <w:t>通过助记</w:t>
-      </w:r>
-      <w:proofErr w:type="gramStart"/>
-      <w:r>
-        <w:rPr>
-          <w:rFonts w:ascii="微软雅黑" w:hAnsi="微软雅黑" w:hint="eastAsia"/>
-          <w:color w:val="414141"/>
-          <w:szCs w:val="21"/>
-        </w:rPr>
-        <w:t>词创建</w:t>
-      </w:r>
-      <w:proofErr w:type="gramEnd"/>
-      <w:r>
-        <w:rPr>
-          <w:rFonts w:ascii="微软雅黑" w:hAnsi="微软雅黑" w:hint="eastAsia"/>
-          <w:color w:val="414141"/>
-          <w:szCs w:val="21"/>
-        </w:rPr>
-        <w:t>账户</w:t>
+        <w:t>通过助记词创建账户</w:t>
       </w:r>
       <w:r>
         <w:rPr>
@@ -2344,7 +2156,6 @@
           <w:szCs w:val="21"/>
         </w:rPr>
       </w:pPr>
-      <w:proofErr w:type="gramStart"/>
       <w:r>
         <w:rPr>
           <w:rFonts w:ascii="微软雅黑" w:hAnsi="微软雅黑" w:hint="eastAsia"/>
@@ -2353,7 +2164,6 @@
         </w:rPr>
         <w:t>蓝桥杯</w:t>
       </w:r>
-      <w:proofErr w:type="gramEnd"/>
       <w:r>
         <w:rPr>
           <w:rFonts w:ascii="微软雅黑" w:hAnsi="微软雅黑" w:hint="eastAsia"/>

</xml_diff>

<commit_message>
feat: M .obsidian/workspace.json 02-Code/基础/区块链/Geth/Geth.md 02-Code/简历/简历/区块链简历.docx
</commit_message>
<xml_diff>
--- a/02-Code/简历/简历/区块链简历.docx
+++ b/02-Code/简历/简历/区块链简历.docx
@@ -763,7 +763,31 @@
           <w:color w:val="414141"/>
           <w:szCs w:val="21"/>
         </w:rPr>
-        <w:t>Solidity，了解以太坊、NFT、智能合约，熟悉Web3.js。</w:t>
+        <w:t>Solidity，</w:t>
+      </w:r>
+      <w:r>
+        <w:rPr>
+          <w:rFonts w:ascii="微软雅黑" w:hAnsi="微软雅黑" w:hint="eastAsia"/>
+          <w:color w:val="414141"/>
+          <w:szCs w:val="21"/>
+        </w:rPr>
+        <w:t>熟悉</w:t>
+      </w:r>
+      <w:r>
+        <w:rPr>
+          <w:rFonts w:ascii="微软雅黑" w:hAnsi="微软雅黑" w:hint="eastAsia"/>
+          <w:color w:val="414141"/>
+          <w:szCs w:val="21"/>
+        </w:rPr>
+        <w:t>Ethereum</w:t>
+      </w:r>
+      <w:r>
+        <w:rPr>
+          <w:rFonts w:ascii="微软雅黑" w:hAnsi="微软雅黑"/>
+          <w:color w:val="414141"/>
+          <w:szCs w:val="21"/>
+        </w:rPr>
+        <w:t>、NFT、智能合约，Web3.js。</w:t>
       </w:r>
     </w:p>
     <w:p>
@@ -886,7 +910,7 @@
           <w:color w:val="414141"/>
           <w:szCs w:val="21"/>
         </w:rPr>
-        <w:t>熟悉Java，Golang</w:t>
+        <w:t>具有J</w:t>
       </w:r>
       <w:r>
         <w:rPr>
@@ -894,6 +918,46 @@
           <w:color w:val="414141"/>
           <w:szCs w:val="21"/>
         </w:rPr>
+        <w:t>ava</w:t>
+      </w:r>
+      <w:r>
+        <w:rPr>
+          <w:rFonts w:ascii="微软雅黑" w:hAnsi="微软雅黑" w:hint="eastAsia"/>
+          <w:color w:val="414141"/>
+          <w:szCs w:val="21"/>
+        </w:rPr>
+        <w:t>实习经历</w:t>
+      </w:r>
+      <w:r>
+        <w:rPr>
+          <w:rFonts w:ascii="微软雅黑" w:hAnsi="微软雅黑" w:hint="eastAsia"/>
+          <w:color w:val="414141"/>
+          <w:szCs w:val="21"/>
+        </w:rPr>
+        <w:t>，</w:t>
+      </w:r>
+      <w:r>
+        <w:rPr>
+          <w:rFonts w:ascii="微软雅黑" w:hAnsi="微软雅黑" w:hint="eastAsia"/>
+          <w:color w:val="414141"/>
+          <w:szCs w:val="21"/>
+        </w:rPr>
+        <w:t>熟悉</w:t>
+      </w:r>
+      <w:r>
+        <w:rPr>
+          <w:rFonts w:ascii="微软雅黑" w:hAnsi="微软雅黑" w:hint="eastAsia"/>
+          <w:color w:val="414141"/>
+          <w:szCs w:val="21"/>
+        </w:rPr>
+        <w:t>Golang</w:t>
+      </w:r>
+      <w:r>
+        <w:rPr>
+          <w:rFonts w:ascii="微软雅黑" w:hAnsi="微软雅黑" w:hint="eastAsia"/>
+          <w:color w:val="414141"/>
+          <w:szCs w:val="21"/>
+        </w:rPr>
         <w:t>，可使用</w:t>
       </w:r>
       <w:r>
@@ -902,15 +966,7 @@
           <w:color w:val="414141"/>
           <w:szCs w:val="21"/>
         </w:rPr>
-        <w:t>Gin、Gorm、GoZero</w:t>
-      </w:r>
-      <w:r>
-        <w:rPr>
-          <w:rFonts w:ascii="微软雅黑" w:hAnsi="微软雅黑" w:hint="eastAsia"/>
-          <w:color w:val="414141"/>
-          <w:szCs w:val="21"/>
-        </w:rPr>
-        <w:t>进行项目开发。</w:t>
+        <w:t>Gin、Gorm、GoZero进行项目开发。</w:t>
       </w:r>
     </w:p>
     <w:p>
@@ -1091,7 +1147,7 @@
         <w:snapToGrid w:val="0"/>
         <w:ind w:firstLineChars="0"/>
         <w:rPr>
-          <w:rFonts w:ascii="微软雅黑" w:hAnsi="微软雅黑" w:hint="eastAsia"/>
+          <w:rFonts w:ascii="微软雅黑" w:hAnsi="微软雅黑"/>
           <w:color w:val="414141"/>
           <w:szCs w:val="21"/>
         </w:rPr>
@@ -1168,7 +1224,7 @@
         <w:snapToGrid w:val="0"/>
         <w:ind w:firstLineChars="0"/>
         <w:rPr>
-          <w:rFonts w:ascii="微软雅黑" w:hAnsi="微软雅黑" w:hint="eastAsia"/>
+          <w:rFonts w:ascii="微软雅黑" w:hAnsi="微软雅黑"/>
           <w:color w:val="414141"/>
           <w:szCs w:val="21"/>
         </w:rPr>
@@ -1221,7 +1277,7 @@
         <w:snapToGrid w:val="0"/>
         <w:ind w:firstLineChars="0"/>
         <w:rPr>
-          <w:rFonts w:ascii="微软雅黑" w:hAnsi="微软雅黑" w:hint="eastAsia"/>
+          <w:rFonts w:ascii="微软雅黑" w:hAnsi="微软雅黑"/>
           <w:color w:val="414141"/>
           <w:szCs w:val="21"/>
         </w:rPr>
@@ -1274,7 +1330,23 @@
           <w:color w:val="414141"/>
           <w:szCs w:val="21"/>
         </w:rPr>
-        <w:t>、Harbor、K8s、Docker，具有CICD相关维护经验。</w:t>
+        <w:t>、Harbor、K8s、Docker，具有CICD</w:t>
+      </w:r>
+      <w:r>
+        <w:rPr>
+          <w:rFonts w:ascii="微软雅黑" w:hAnsi="微软雅黑" w:hint="eastAsia"/>
+          <w:color w:val="414141"/>
+          <w:szCs w:val="21"/>
+        </w:rPr>
+        <w:t>企业</w:t>
+      </w:r>
+      <w:r>
+        <w:rPr>
+          <w:rFonts w:ascii="微软雅黑" w:hAnsi="微软雅黑" w:hint="eastAsia"/>
+          <w:color w:val="414141"/>
+          <w:szCs w:val="21"/>
+        </w:rPr>
+        <w:t>维护经验。</w:t>
       </w:r>
       <w:r>
         <w:rPr>
@@ -1501,7 +1573,7 @@
         <w:snapToGrid w:val="0"/>
         <w:ind w:firstLineChars="0"/>
         <w:rPr>
-          <w:rFonts w:ascii="微软雅黑" w:hAnsi="微软雅黑" w:hint="eastAsia"/>
+          <w:rFonts w:ascii="微软雅黑" w:hAnsi="微软雅黑"/>
           <w:color w:val="414141"/>
           <w:szCs w:val="21"/>
         </w:rPr>
@@ -7130,6 +7202,7 @@
   <w:style w:type="character" w:default="1" w:styleId="a0">
     <w:name w:val="Default Paragraph Font"/>
     <w:uiPriority w:val="1"/>
+    <w:semiHidden/>
     <w:unhideWhenUsed/>
   </w:style>
   <w:style w:type="table" w:default="1" w:styleId="a1">

</xml_diff>

<commit_message>
feat: M 02-Code/基础/后端/Go/基础/Golang基础.md 02-Code/简历/简历/区块链简历.docx, D 02-Code/基础/后端/Go/基础/assets/image-20240224234247758.png
</commit_message>
<xml_diff>
--- a/02-Code/简历/简历/区块链简历.docx
+++ b/02-Code/简历/简历/区块链简历.docx
@@ -141,8 +141,19 @@
                         <w:kern w:val="0"/>
                         <w:szCs w:val="21"/>
                       </w:rPr>
-                      <w:t>：congmucc</w:t>
+                      <w:t>：</w:t>
                     </w:r>
+                    <w:proofErr w:type="spellStart"/>
+                    <w:r>
+                      <w:rPr>
+                        <w:rFonts w:ascii="微软雅黑" w:hAnsi="微软雅黑" w:hint="eastAsia"/>
+                        <w:color w:val="414141"/>
+                        <w:kern w:val="0"/>
+                        <w:szCs w:val="21"/>
+                      </w:rPr>
+                      <w:t>congmucc</w:t>
+                    </w:r>
+                    <w:proofErr w:type="spellEnd"/>
                   </w:p>
                   <w:p>
                     <w:pPr>
@@ -818,13 +829,41 @@
         </w:rPr>
         <w:t>可以使用</w:t>
       </w:r>
-      <w:r>
-        <w:rPr>
-          <w:rFonts w:ascii="微软雅黑" w:hAnsi="微软雅黑"/>
-          <w:color w:val="414141"/>
-          <w:szCs w:val="21"/>
-        </w:rPr>
-        <w:t>RainbowKit协同Wagmi进行合约开发</w:t>
+      <w:proofErr w:type="spellStart"/>
+      <w:r>
+        <w:rPr>
+          <w:rFonts w:ascii="微软雅黑" w:hAnsi="微软雅黑"/>
+          <w:color w:val="414141"/>
+          <w:szCs w:val="21"/>
+        </w:rPr>
+        <w:t>RainbowKit</w:t>
+      </w:r>
+      <w:proofErr w:type="spellEnd"/>
+      <w:r>
+        <w:rPr>
+          <w:rFonts w:ascii="微软雅黑" w:hAnsi="微软雅黑"/>
+          <w:color w:val="414141"/>
+          <w:szCs w:val="21"/>
+        </w:rPr>
+        <w:t>协同</w:t>
+      </w:r>
+      <w:proofErr w:type="spellStart"/>
+      <w:r>
+        <w:rPr>
+          <w:rFonts w:ascii="微软雅黑" w:hAnsi="微软雅黑"/>
+          <w:color w:val="414141"/>
+          <w:szCs w:val="21"/>
+        </w:rPr>
+        <w:t>Wagmi</w:t>
+      </w:r>
+      <w:proofErr w:type="spellEnd"/>
+      <w:r>
+        <w:rPr>
+          <w:rFonts w:ascii="微软雅黑" w:hAnsi="微软雅黑"/>
+          <w:color w:val="414141"/>
+          <w:szCs w:val="21"/>
+        </w:rPr>
+        <w:t>进行合约开发</w:t>
       </w:r>
     </w:p>
     <w:p>
@@ -966,7 +1005,25 @@
           <w:color w:val="414141"/>
           <w:szCs w:val="21"/>
         </w:rPr>
-        <w:t>Gin、Gorm、GoZero进行项目开发。</w:t>
+        <w:t>Gin、Gorm、</w:t>
+      </w:r>
+      <w:proofErr w:type="spellStart"/>
+      <w:r>
+        <w:rPr>
+          <w:rFonts w:ascii="微软雅黑" w:hAnsi="微软雅黑" w:hint="eastAsia"/>
+          <w:color w:val="414141"/>
+          <w:szCs w:val="21"/>
+        </w:rPr>
+        <w:t>GoZero</w:t>
+      </w:r>
+      <w:proofErr w:type="spellEnd"/>
+      <w:r>
+        <w:rPr>
+          <w:rFonts w:ascii="微软雅黑" w:hAnsi="微软雅黑" w:hint="eastAsia"/>
+          <w:color w:val="414141"/>
+          <w:szCs w:val="21"/>
+        </w:rPr>
+        <w:t>进行项目开发。</w:t>
       </w:r>
     </w:p>
     <w:p>
@@ -1005,7 +1062,25 @@
           <w:color w:val="414141"/>
           <w:szCs w:val="21"/>
         </w:rPr>
-        <w:t>熟练使用Mysql、Redis</w:t>
+        <w:t>熟练使用</w:t>
+      </w:r>
+      <w:proofErr w:type="spellStart"/>
+      <w:r>
+        <w:rPr>
+          <w:rFonts w:ascii="微软雅黑" w:hAnsi="微软雅黑"/>
+          <w:color w:val="414141"/>
+          <w:szCs w:val="21"/>
+        </w:rPr>
+        <w:t>Mysql</w:t>
+      </w:r>
+      <w:proofErr w:type="spellEnd"/>
+      <w:r>
+        <w:rPr>
+          <w:rFonts w:ascii="微软雅黑" w:hAnsi="微软雅黑"/>
+          <w:color w:val="414141"/>
+          <w:szCs w:val="21"/>
+        </w:rPr>
+        <w:t>、Redis</w:t>
       </w:r>
       <w:r>
         <w:rPr>
@@ -1184,6 +1259,7 @@
         </w:rPr>
         <w:t>和</w:t>
       </w:r>
+      <w:proofErr w:type="spellStart"/>
       <w:r>
         <w:rPr>
           <w:rFonts w:ascii="微软雅黑" w:hAnsi="微软雅黑"/>
@@ -1192,6 +1268,7 @@
         </w:rPr>
         <w:t>Uniapp</w:t>
       </w:r>
+      <w:proofErr w:type="spellEnd"/>
       <w:r>
         <w:rPr>
           <w:rFonts w:ascii="微软雅黑" w:hAnsi="微软雅黑" w:hint="eastAsia"/>
@@ -1229,30 +1306,60 @@
           <w:szCs w:val="21"/>
         </w:rPr>
       </w:pPr>
-      <w:r>
-        <w:rPr>
-          <w:rFonts w:ascii="微软雅黑" w:hAnsi="微软雅黑" w:hint="eastAsia"/>
-          <w:color w:val="414141"/>
-          <w:szCs w:val="21"/>
-        </w:rPr>
-        <w:t>熟悉第三方组件，如</w:t>
-      </w:r>
-      <w:r>
-        <w:rPr>
-          <w:rFonts w:ascii="微软雅黑" w:hAnsi="微软雅黑"/>
-          <w:color w:val="414141"/>
-          <w:szCs w:val="21"/>
-        </w:rPr>
-        <w:t>Element-Plus、Antd</w:t>
-      </w:r>
-      <w:r>
-        <w:rPr>
-          <w:rFonts w:ascii="微软雅黑" w:hAnsi="微软雅黑" w:hint="eastAsia"/>
-          <w:color w:val="414141"/>
-          <w:szCs w:val="21"/>
-        </w:rPr>
-        <w:t>、Echarts</w:t>
-      </w:r>
+      <w:proofErr w:type="gramStart"/>
+      <w:r>
+        <w:rPr>
+          <w:rFonts w:ascii="微软雅黑" w:hAnsi="微软雅黑" w:hint="eastAsia"/>
+          <w:color w:val="414141"/>
+          <w:szCs w:val="21"/>
+        </w:rPr>
+        <w:t>熟悉第三</w:t>
+      </w:r>
+      <w:proofErr w:type="gramEnd"/>
+      <w:r>
+        <w:rPr>
+          <w:rFonts w:ascii="微软雅黑" w:hAnsi="微软雅黑" w:hint="eastAsia"/>
+          <w:color w:val="414141"/>
+          <w:szCs w:val="21"/>
+        </w:rPr>
+        <w:t>方组件，如</w:t>
+      </w:r>
+      <w:r>
+        <w:rPr>
+          <w:rFonts w:ascii="微软雅黑" w:hAnsi="微软雅黑"/>
+          <w:color w:val="414141"/>
+          <w:szCs w:val="21"/>
+        </w:rPr>
+        <w:t>Element-Plus、</w:t>
+      </w:r>
+      <w:proofErr w:type="spellStart"/>
+      <w:r>
+        <w:rPr>
+          <w:rFonts w:ascii="微软雅黑" w:hAnsi="微软雅黑"/>
+          <w:color w:val="414141"/>
+          <w:szCs w:val="21"/>
+        </w:rPr>
+        <w:t>Antd</w:t>
+      </w:r>
+      <w:proofErr w:type="spellEnd"/>
+      <w:r>
+        <w:rPr>
+          <w:rFonts w:ascii="微软雅黑" w:hAnsi="微软雅黑" w:hint="eastAsia"/>
+          <w:color w:val="414141"/>
+          <w:szCs w:val="21"/>
+        </w:rPr>
+        <w:t>、</w:t>
+      </w:r>
+      <w:proofErr w:type="spellStart"/>
+      <w:r>
+        <w:rPr>
+          <w:rFonts w:ascii="微软雅黑" w:hAnsi="微软雅黑" w:hint="eastAsia"/>
+          <w:color w:val="414141"/>
+          <w:szCs w:val="21"/>
+        </w:rPr>
+        <w:t>Echarts</w:t>
+      </w:r>
+      <w:proofErr w:type="spellEnd"/>
       <w:r>
         <w:rPr>
           <w:rFonts w:ascii="微软雅黑" w:hAnsi="微软雅黑"/>
@@ -1505,7 +1612,25 @@
           <w:color w:val="414141"/>
           <w:szCs w:val="21"/>
         </w:rPr>
-        <w:t>独立设计百万级数据同步，对脏数据进行过滤，对高性能进行深度思考。</w:t>
+        <w:t>独立设计百万级数据同步，对</w:t>
+      </w:r>
+      <w:proofErr w:type="gramStart"/>
+      <w:r>
+        <w:rPr>
+          <w:rFonts w:ascii="微软雅黑" w:hAnsi="微软雅黑" w:hint="eastAsia"/>
+          <w:color w:val="414141"/>
+          <w:szCs w:val="21"/>
+        </w:rPr>
+        <w:t>脏数据</w:t>
+      </w:r>
+      <w:proofErr w:type="gramEnd"/>
+      <w:r>
+        <w:rPr>
+          <w:rFonts w:ascii="微软雅黑" w:hAnsi="微软雅黑" w:hint="eastAsia"/>
+          <w:color w:val="414141"/>
+          <w:szCs w:val="21"/>
+        </w:rPr>
+        <w:t>进行过滤，对高性能进行深度思考。</w:t>
       </w:r>
     </w:p>
     <w:p>
@@ -1584,7 +1709,25 @@
           <w:color w:val="414141"/>
           <w:szCs w:val="21"/>
         </w:rPr>
-        <w:t>参与FlinkCDC的部署和使用。</w:t>
+        <w:t>参与</w:t>
+      </w:r>
+      <w:proofErr w:type="spellStart"/>
+      <w:r>
+        <w:rPr>
+          <w:rFonts w:ascii="微软雅黑" w:hAnsi="微软雅黑" w:hint="eastAsia"/>
+          <w:color w:val="414141"/>
+          <w:szCs w:val="21"/>
+        </w:rPr>
+        <w:t>FlinkCDC</w:t>
+      </w:r>
+      <w:proofErr w:type="spellEnd"/>
+      <w:r>
+        <w:rPr>
+          <w:rFonts w:ascii="微软雅黑" w:hAnsi="微软雅黑" w:hint="eastAsia"/>
+          <w:color w:val="414141"/>
+          <w:szCs w:val="21"/>
+        </w:rPr>
+        <w:t>的部署和使用。</w:t>
       </w:r>
     </w:p>
     <w:p>
@@ -1848,6 +1991,7 @@
         </w:rPr>
         <w:t>仿</w:t>
       </w:r>
+      <w:proofErr w:type="spellStart"/>
       <w:r>
         <w:rPr>
           <w:rFonts w:ascii="nunito-regular" w:hAnsi="nunito-regular" w:hint="eastAsia"/>
@@ -1857,6 +2001,7 @@
         </w:rPr>
         <w:t>MateMask</w:t>
       </w:r>
+      <w:proofErr w:type="spellEnd"/>
       <w:r>
         <w:rPr>
           <w:rFonts w:ascii="nunito-regular" w:hAnsi="nunito-regular" w:hint="eastAsia"/>
@@ -1893,6 +2038,7 @@
         </w:rPr>
         <w:t>测试网如</w:t>
       </w:r>
+      <w:proofErr w:type="spellStart"/>
       <w:r>
         <w:rPr>
           <w:rFonts w:ascii="nunito-regular" w:hAnsi="nunito-regular"/>
@@ -1902,6 +2048,7 @@
         </w:rPr>
         <w:t>Sepolia</w:t>
       </w:r>
+      <w:proofErr w:type="spellEnd"/>
       <w:r>
         <w:rPr>
           <w:rFonts w:ascii="nunito-regular" w:hAnsi="nunito-regular"/>
@@ -1959,8 +2106,21 @@
           <w:szCs w:val="21"/>
           <w:shd w:val="clear" w:color="auto" w:fill="FFFFFF"/>
         </w:rPr>
-        <w:t>技术栈</w:t>
-      </w:r>
+        <w:t>技术</w:t>
+      </w:r>
+      <w:proofErr w:type="gramStart"/>
+      <w:r>
+        <w:rPr>
+          <w:rFonts w:ascii="nunito-regular" w:hAnsi="nunito-regular"/>
+          <w:b/>
+          <w:bCs/>
+          <w:color w:val="020202"/>
+          <w:szCs w:val="21"/>
+          <w:shd w:val="clear" w:color="auto" w:fill="FFFFFF"/>
+        </w:rPr>
+        <w:t>栈</w:t>
+      </w:r>
+      <w:proofErr w:type="gramEnd"/>
       <w:r>
         <w:rPr>
           <w:rFonts w:ascii="nunito-regular" w:hAnsi="nunito-regular"/>
@@ -2034,7 +2194,25 @@
           <w:color w:val="414141"/>
           <w:szCs w:val="21"/>
         </w:rPr>
-        <w:t>通过助记词创建账户</w:t>
+        <w:t>通过助记</w:t>
+      </w:r>
+      <w:proofErr w:type="gramStart"/>
+      <w:r>
+        <w:rPr>
+          <w:rFonts w:ascii="微软雅黑" w:hAnsi="微软雅黑" w:hint="eastAsia"/>
+          <w:color w:val="414141"/>
+          <w:szCs w:val="21"/>
+        </w:rPr>
+        <w:t>词创建</w:t>
+      </w:r>
+      <w:proofErr w:type="gramEnd"/>
+      <w:r>
+        <w:rPr>
+          <w:rFonts w:ascii="微软雅黑" w:hAnsi="微软雅黑" w:hint="eastAsia"/>
+          <w:color w:val="414141"/>
+          <w:szCs w:val="21"/>
+        </w:rPr>
+        <w:t>账户</w:t>
       </w:r>
       <w:r>
         <w:rPr>
@@ -2228,6 +2406,7 @@
           <w:szCs w:val="21"/>
         </w:rPr>
       </w:pPr>
+      <w:proofErr w:type="gramStart"/>
       <w:r>
         <w:rPr>
           <w:rFonts w:ascii="微软雅黑" w:hAnsi="微软雅黑" w:hint="eastAsia"/>
@@ -2236,6 +2415,7 @@
         </w:rPr>
         <w:t>蓝桥杯</w:t>
       </w:r>
+      <w:proofErr w:type="gramEnd"/>
       <w:r>
         <w:rPr>
           <w:rFonts w:ascii="微软雅黑" w:hAnsi="微软雅黑" w:hint="eastAsia"/>
@@ -2411,11 +2591,19 @@
       </w:r>
       <w:r>
         <w:rPr>
-          <w:rFonts w:ascii="微软雅黑" w:hAnsi="微软雅黑"/>
-          <w:color w:val="414141"/>
-          <w:szCs w:val="21"/>
-        </w:rPr>
-        <w:t xml:space="preserve">4                                                                          </w:t>
+          <w:rFonts w:ascii="微软雅黑" w:hAnsi="微软雅黑" w:hint="eastAsia"/>
+          <w:color w:val="414141"/>
+          <w:szCs w:val="21"/>
+        </w:rPr>
+        <w:t>6</w:t>
+      </w:r>
+      <w:r>
+        <w:rPr>
+          <w:rFonts w:ascii="微软雅黑" w:hAnsi="微软雅黑"/>
+          <w:color w:val="414141"/>
+          <w:szCs w:val="21"/>
+        </w:rPr>
+        <w:t xml:space="preserve">                                                                         </w:t>
       </w:r>
       <w:r>
         <w:rPr>
@@ -2463,7 +2651,7 @@
           <w:color w:val="414141"/>
           <w:szCs w:val="21"/>
         </w:rPr>
-        <w:t>2023-08-24</w:t>
+        <w:t>393</w:t>
       </w:r>
     </w:p>
     <w:p>

</xml_diff>

<commit_message>
feat: M 02-Code/基础/WEB3/Solidity/Solidity.md 02-Code/简历/简历/区块链简历.docx, A 02-Code/基础/WEB3/Solidity/assets/46-1.png
</commit_message>
<xml_diff>
--- a/02-Code/简历/简历/区块链简历.docx
+++ b/02-Code/简历/简历/区块链简历.docx
@@ -865,6 +865,51 @@
         </w:rPr>
         <w:t>进行合约开发</w:t>
       </w:r>
+      <w:r>
+        <w:rPr>
+          <w:rFonts w:ascii="微软雅黑" w:hAnsi="微软雅黑" w:hint="eastAsia"/>
+          <w:color w:val="414141"/>
+          <w:szCs w:val="21"/>
+        </w:rPr>
+        <w:t>。</w:t>
+      </w:r>
+    </w:p>
+    <w:p>
+      <w:pPr>
+        <w:pStyle w:val="a7"/>
+        <w:numPr>
+          <w:ilvl w:val="1"/>
+          <w:numId w:val="2"/>
+        </w:numPr>
+        <w:tabs>
+          <w:tab w:val="left" w:pos="3828"/>
+          <w:tab w:val="left" w:pos="7655"/>
+        </w:tabs>
+        <w:adjustRightInd w:val="0"/>
+        <w:snapToGrid w:val="0"/>
+        <w:ind w:firstLineChars="0"/>
+        <w:rPr>
+          <w:rFonts w:ascii="微软雅黑" w:hAnsi="微软雅黑" w:hint="eastAsia"/>
+          <w:color w:val="414141"/>
+          <w:szCs w:val="21"/>
+        </w:rPr>
+      </w:pPr>
+      <w:r>
+        <w:rPr>
+          <w:rFonts w:ascii="微软雅黑" w:hAnsi="微软雅黑" w:hint="eastAsia"/>
+          <w:color w:val="414141"/>
+          <w:szCs w:val="21"/>
+        </w:rPr>
+        <w:t>了解</w:t>
+      </w:r>
+      <w:r>
+        <w:rPr>
+          <w:rFonts w:ascii="微软雅黑" w:hAnsi="微软雅黑" w:hint="eastAsia"/>
+          <w:color w:val="414141"/>
+          <w:szCs w:val="21"/>
+        </w:rPr>
+        <w:t>合约安全，基于ERC20设计代币锁和时间锁。</w:t>
+      </w:r>
     </w:p>
     <w:p>
       <w:pPr>
@@ -2245,6 +2290,7 @@
           <w:color w:val="414141"/>
           <w:szCs w:val="21"/>
         </w:rPr>
+        <w:lastRenderedPageBreak/>
         <w:t>使用</w:t>
       </w:r>
       <w:r>
@@ -2278,7 +2324,6 @@
           <w:color w:val="414141"/>
           <w:szCs w:val="21"/>
         </w:rPr>
-        <w:lastRenderedPageBreak/>
         <w:t>基于</w:t>
       </w:r>
       <w:r>

</xml_diff>

<commit_message>
feat: M .obsidian/workspace.json 02-Code/简历/简历/区块链简历.docx, A 02-Code/简历/简历/~$区块链简历.docx
</commit_message>
<xml_diff>
--- a/02-Code/简历/简历/区块链简历.docx
+++ b/02-Code/简历/简历/区块链简历.docx
@@ -816,7 +816,23 @@
           <w:color w:val="414141"/>
           <w:szCs w:val="21"/>
         </w:rPr>
-        <w:t>可以使用</w:t>
+        <w:t>可以</w:t>
+      </w:r>
+      <w:r>
+        <w:rPr>
+          <w:rFonts w:ascii="微软雅黑" w:hAnsi="微软雅黑" w:hint="eastAsia"/>
+          <w:color w:val="414141"/>
+          <w:szCs w:val="21"/>
+        </w:rPr>
+        <w:t>基本</w:t>
+      </w:r>
+      <w:r>
+        <w:rPr>
+          <w:rFonts w:ascii="微软雅黑" w:hAnsi="微软雅黑" w:hint="eastAsia"/>
+          <w:color w:val="414141"/>
+          <w:szCs w:val="21"/>
+        </w:rPr>
+        <w:t>使用</w:t>
       </w:r>
       <w:r>
         <w:rPr>
@@ -1686,7 +1702,7 @@
         <w:snapToGrid w:val="0"/>
         <w:ind w:firstLineChars="0"/>
         <w:rPr>
-          <w:rFonts w:ascii="微软雅黑" w:hAnsi="微软雅黑" w:hint="eastAsia"/>
+          <w:rFonts w:ascii="微软雅黑" w:hAnsi="微软雅黑"/>
           <w:color w:val="414141"/>
           <w:szCs w:val="21"/>
         </w:rPr>
@@ -1879,7 +1895,7 @@
         <w:snapToGrid w:val="0"/>
         <w:ind w:firstLineChars="0"/>
         <w:rPr>
-          <w:rFonts w:ascii="微软雅黑" w:hAnsi="微软雅黑" w:hint="eastAsia"/>
+          <w:rFonts w:ascii="微软雅黑" w:hAnsi="微软雅黑"/>
           <w:color w:val="414141"/>
           <w:szCs w:val="21"/>
         </w:rPr>

</xml_diff>

<commit_message>
feat: M .obsidian/workspace.json 02-Code/简历/简历/区块链简历.docx
</commit_message>
<xml_diff>
--- a/02-Code/简历/简历/区块链简历.docx
+++ b/02-Code/简历/简历/区块链简历.docx
@@ -787,7 +787,23 @@
           <w:color w:val="414141"/>
           <w:szCs w:val="21"/>
         </w:rPr>
-        <w:t>、NFT、智能合约，Web3.js。</w:t>
+        <w:t>、NFT、智能合约，Web3.js</w:t>
+      </w:r>
+      <w:r>
+        <w:rPr>
+          <w:rFonts w:ascii="微软雅黑" w:hAnsi="微软雅黑" w:hint="eastAsia"/>
+          <w:color w:val="414141"/>
+          <w:szCs w:val="21"/>
+        </w:rPr>
+        <w:t>，Ethers.js</w:t>
+      </w:r>
+      <w:r>
+        <w:rPr>
+          <w:rFonts w:ascii="微软雅黑" w:hAnsi="微软雅黑"/>
+          <w:color w:val="414141"/>
+          <w:szCs w:val="21"/>
+        </w:rPr>
+        <w:t>。</w:t>
       </w:r>
     </w:p>
     <w:p>
@@ -1151,36 +1167,12 @@
         </w:rPr>
         <w:t>：</w:t>
       </w:r>
-      <w:r>
-        <w:rPr>
-          <w:rFonts w:ascii="微软雅黑" w:hAnsi="微软雅黑" w:hint="eastAsia"/>
-          <w:color w:val="414141"/>
-          <w:szCs w:val="21"/>
-        </w:rPr>
-        <w:t>熟悉</w:t>
-      </w:r>
-      <w:r>
-        <w:rPr>
-          <w:rFonts w:ascii="微软雅黑" w:hAnsi="微软雅黑"/>
-          <w:color w:val="414141"/>
-          <w:szCs w:val="21"/>
-        </w:rPr>
-        <w:t>HTML5、CSS、JavaScript、TypeScript，熟练掌握ES6语法进行开发</w:t>
-      </w:r>
-      <w:r>
-        <w:rPr>
-          <w:rFonts w:ascii="微软雅黑" w:hAnsi="微软雅黑" w:hint="eastAsia"/>
-          <w:color w:val="414141"/>
-          <w:szCs w:val="21"/>
-        </w:rPr>
-        <w:t>。</w:t>
-      </w:r>
     </w:p>
     <w:p>
       <w:pPr>
         <w:pStyle w:val="a7"/>
         <w:numPr>
-          <w:ilvl w:val="0"/>
+          <w:ilvl w:val="1"/>
           <w:numId w:val="2"/>
         </w:numPr>
         <w:tabs>
@@ -1192,21 +1184,41 @@
         <w:ind w:firstLineChars="0"/>
         <w:rPr>
           <w:rFonts w:ascii="微软雅黑" w:hAnsi="微软雅黑"/>
-          <w:b/>
-          <w:bCs/>
-          <w:color w:val="414141"/>
-          <w:szCs w:val="21"/>
-        </w:rPr>
-      </w:pPr>
-      <w:r>
-        <w:rPr>
-          <w:rFonts w:ascii="微软雅黑" w:hAnsi="微软雅黑" w:hint="eastAsia"/>
-          <w:b/>
-          <w:bCs/>
-          <w:color w:val="414141"/>
-          <w:szCs w:val="21"/>
-        </w:rPr>
-        <w:t>框架：</w:t>
+          <w:color w:val="414141"/>
+          <w:szCs w:val="21"/>
+        </w:rPr>
+      </w:pPr>
+      <w:r>
+        <w:rPr>
+          <w:rFonts w:ascii="微软雅黑" w:hAnsi="微软雅黑" w:hint="eastAsia"/>
+          <w:color w:val="414141"/>
+          <w:szCs w:val="21"/>
+        </w:rPr>
+        <w:t>熟</w:t>
+      </w:r>
+      <w:r>
+        <w:rPr>
+          <w:rFonts w:ascii="微软雅黑" w:hAnsi="微软雅黑" w:hint="eastAsia"/>
+          <w:color w:val="414141"/>
+          <w:szCs w:val="21"/>
+        </w:rPr>
+        <w:t>悉</w:t>
+      </w:r>
+      <w:r>
+        <w:rPr>
+          <w:rFonts w:ascii="微软雅黑" w:hAnsi="微软雅黑"/>
+          <w:color w:val="414141"/>
+          <w:szCs w:val="21"/>
+        </w:rPr>
+        <w:t>HTML5、CSS、JavaScript、TypeScript，熟练掌握ES6语法进行开发</w:t>
+      </w:r>
+      <w:r>
+        <w:rPr>
+          <w:rFonts w:ascii="微软雅黑" w:hAnsi="微软雅黑" w:hint="eastAsia"/>
+          <w:color w:val="414141"/>
+          <w:szCs w:val="21"/>
+        </w:rPr>
+        <w:t>。</w:t>
       </w:r>
     </w:p>
     <w:p>

</xml_diff>

<commit_message>
feat: M .obsidian/workspace.json 02-Code/实习/航天宏图.md 02-Code/简历/简历/区块链简历.docx, A 02-Code/实习/assets/image-20240628110945338.png 02-Code/实战笔记/项目笔记/用法/Go用法/Go用法.md, R 02-Code/实战笔记/项目笔记/用法/Java用法/Java用法.md
</commit_message>
<xml_diff>
--- a/02-Code/简历/简历/区块链简历.docx
+++ b/02-Code/简历/简历/区块链简历.docx
@@ -1696,7 +1696,31 @@
           <w:color w:val="414141"/>
           <w:szCs w:val="21"/>
         </w:rPr>
-        <w:t>设计接口。</w:t>
+        <w:t>设计接口</w:t>
+      </w:r>
+      <w:r>
+        <w:rPr>
+          <w:rFonts w:ascii="微软雅黑" w:hAnsi="微软雅黑" w:hint="eastAsia"/>
+          <w:color w:val="414141"/>
+          <w:szCs w:val="21"/>
+        </w:rPr>
+        <w:t>，并设计基于B端的一些</w:t>
+      </w:r>
+      <w:r>
+        <w:rPr>
+          <w:rFonts w:ascii="微软雅黑" w:hAnsi="微软雅黑" w:hint="eastAsia"/>
+          <w:color w:val="414141"/>
+          <w:szCs w:val="21"/>
+        </w:rPr>
+        <w:t>接口</w:t>
+      </w:r>
+      <w:r>
+        <w:rPr>
+          <w:rFonts w:ascii="微软雅黑" w:hAnsi="微软雅黑" w:hint="eastAsia"/>
+          <w:color w:val="414141"/>
+          <w:szCs w:val="21"/>
+        </w:rPr>
+        <w:t>。</w:t>
       </w:r>
     </w:p>
     <w:p>
@@ -1714,7 +1738,7 @@
         <w:snapToGrid w:val="0"/>
         <w:ind w:firstLineChars="0"/>
         <w:rPr>
-          <w:rFonts w:ascii="微软雅黑" w:hAnsi="微软雅黑"/>
+          <w:rFonts w:ascii="微软雅黑" w:hAnsi="微软雅黑" w:hint="eastAsia"/>
           <w:color w:val="414141"/>
           <w:szCs w:val="21"/>
         </w:rPr>

</xml_diff>